<commit_message>
Added favicon. Also added cards for each resume-item
</commit_message>
<xml_diff>
--- a/src/assets/files/Navin-Pathak-CV.docx
+++ b/src/assets/files/Navin-Pathak-CV.docx
@@ -339,8 +339,6 @@
         </w:rPr>
         <w:t>May 2021</w:t>
       </w:r>
-      <w:bookmarkStart w:id="0" w:name="_GoBack"/>
-      <w:bookmarkEnd w:id="0"/>
     </w:p>
     <w:p>
       <w:pPr>
@@ -1626,7 +1624,6 @@
           <w:szCs w:val="22"/>
         </w:rPr>
         <w:tab/>
-        <w:t>Rice University</w:t>
       </w:r>
       <w:r>
         <w:rPr>
@@ -1635,23 +1632,14 @@
           <w:sz w:val="22"/>
           <w:szCs w:val="22"/>
         </w:rPr>
-        <w:t xml:space="preserve"> Department of Biochemistry</w:t>
-      </w:r>
-      <w:r>
-        <w:rPr>
-          <w:b/>
-          <w:bCs/>
-          <w:sz w:val="22"/>
-          <w:szCs w:val="22"/>
-        </w:rPr>
-        <w:tab/>
-      </w:r>
-      <w:r>
-        <w:rPr>
-          <w:sz w:val="22"/>
-          <w:szCs w:val="22"/>
-        </w:rPr>
-        <w:t>2012-2013</w:t>
+        <w:t>UT Southwestern Medical Center</w:t>
+      </w:r>
+      <w:r>
+        <w:rPr>
+          <w:sz w:val="22"/>
+          <w:szCs w:val="22"/>
+        </w:rPr>
+        <w:tab/>
       </w:r>
     </w:p>
     <w:p>
@@ -1693,24 +1681,37 @@
           <w:sz w:val="20"/>
           <w:szCs w:val="20"/>
         </w:rPr>
-        <w:t xml:space="preserve">Undergraduate Researcher under Dr. Edward </w:t>
-      </w:r>
-      <w:proofErr w:type="spellStart"/>
+        <w:t>Research Fellow</w:t>
+      </w:r>
       <w:r>
         <w:rPr>
           <w:i/>
           <w:sz w:val="20"/>
           <w:szCs w:val="20"/>
         </w:rPr>
-        <w:t>Nikonowicz</w:t>
-      </w:r>
-      <w:proofErr w:type="spellEnd"/>
-      <w:r>
-        <w:rPr>
-          <w:sz w:val="20"/>
-          <w:szCs w:val="20"/>
-        </w:rPr>
-        <w:tab/>
+        <w:t xml:space="preserve"> under Dr. Zbyszek Otwinowski</w:t>
+      </w:r>
+      <w:r>
+        <w:rPr>
+          <w:i/>
+          <w:sz w:val="20"/>
+          <w:szCs w:val="20"/>
+        </w:rPr>
+        <w:t xml:space="preserve"> </w:t>
+      </w:r>
+      <w:r>
+        <w:rPr>
+          <w:sz w:val="20"/>
+          <w:szCs w:val="20"/>
+        </w:rPr>
+        <w:tab/>
+      </w:r>
+      <w:r>
+        <w:rPr>
+          <w:sz w:val="22"/>
+          <w:szCs w:val="22"/>
+        </w:rPr>
+        <w:t>Summer 2012</w:t>
       </w:r>
     </w:p>
     <w:p>
@@ -1739,7 +1740,64 @@
           <w:sz w:val="20"/>
           <w:szCs w:val="20"/>
         </w:rPr>
-        <w:t>Presented 15-minute talk at Regional Undergraduate Symposium at Rice University</w:t>
+        <w:t>Designed protocol to find</w:t>
+      </w:r>
+      <w:r>
+        <w:rPr>
+          <w:sz w:val="20"/>
+          <w:szCs w:val="20"/>
+        </w:rPr>
+        <w:t xml:space="preserve"> and cluster </w:t>
+      </w:r>
+      <w:r>
+        <w:rPr>
+          <w:sz w:val="20"/>
+          <w:szCs w:val="20"/>
+        </w:rPr>
+        <w:t>repetitive elements</w:t>
+      </w:r>
+      <w:r>
+        <w:rPr>
+          <w:sz w:val="20"/>
+          <w:szCs w:val="20"/>
+        </w:rPr>
+        <w:t xml:space="preserve"> in human genome</w:t>
+      </w:r>
+      <w:r>
+        <w:rPr>
+          <w:sz w:val="20"/>
+          <w:szCs w:val="20"/>
+        </w:rPr>
+        <w:t xml:space="preserve"> and </w:t>
+      </w:r>
+      <w:r>
+        <w:rPr>
+          <w:i/>
+          <w:sz w:val="20"/>
+          <w:szCs w:val="20"/>
+        </w:rPr>
+        <w:t>de novo</w:t>
+      </w:r>
+      <w:r>
+        <w:rPr>
+          <w:sz w:val="20"/>
+          <w:szCs w:val="20"/>
+        </w:rPr>
+        <w:t xml:space="preserve"> sequence reads from next generation sequencing techniques</w:t>
+      </w:r>
+      <w:r>
+        <w:rPr>
+          <w:sz w:val="20"/>
+          <w:szCs w:val="20"/>
+        </w:rPr>
+        <w:t xml:space="preserve"> using </w:t>
+      </w:r>
+      <w:r>
+        <w:rPr>
+          <w:sz w:val="20"/>
+          <w:szCs w:val="20"/>
+        </w:rPr>
+        <w:t>C++</w:t>
       </w:r>
     </w:p>
     <w:p>
@@ -1768,29 +1826,7 @@
           <w:sz w:val="20"/>
           <w:szCs w:val="20"/>
         </w:rPr>
-        <w:t xml:space="preserve">Analyzed Nuclear Magnetic Resonance (NMR) data on the </w:t>
-      </w:r>
-      <w:r>
-        <w:rPr>
-          <w:sz w:val="20"/>
-          <w:szCs w:val="20"/>
-        </w:rPr>
-        <w:t xml:space="preserve">histone pre-mRNA stem-loop from the malarial parasite </w:t>
-      </w:r>
-      <w:r>
-        <w:rPr>
-          <w:i/>
-          <w:sz w:val="20"/>
-          <w:szCs w:val="20"/>
-        </w:rPr>
-        <w:t>P. falciparum</w:t>
-      </w:r>
-      <w:r>
-        <w:rPr>
-          <w:sz w:val="20"/>
-          <w:szCs w:val="20"/>
-        </w:rPr>
-        <w:t xml:space="preserve"> on a Unix server</w:t>
+        <w:t>Classified repetitive groups and validated method against previously identified repetitive elements in the human genome</w:t>
       </w:r>
     </w:p>
     <w:p>
@@ -1813,170 +1849,21 @@
           <w:sz w:val="20"/>
           <w:szCs w:val="20"/>
         </w:rPr>
-        <w:t xml:space="preserve">Reviewed literature outlining previous research on </w:t>
-      </w:r>
-      <w:r>
-        <w:rPr>
-          <w:i/>
-          <w:sz w:val="20"/>
-          <w:szCs w:val="20"/>
-        </w:rPr>
-        <w:t>P. falciparum</w:t>
-      </w:r>
-      <w:r>
-        <w:rPr>
-          <w:sz w:val="20"/>
-          <w:szCs w:val="20"/>
-        </w:rPr>
-        <w:t xml:space="preserve"> </w:t>
-      </w:r>
-      <w:r>
-        <w:rPr>
-          <w:sz w:val="20"/>
-          <w:szCs w:val="20"/>
-        </w:rPr>
-        <w:t>stem-loop structure</w:t>
-      </w:r>
-    </w:p>
-    <w:p>
-      <w:pPr>
-        <w:pStyle w:val="Standard"/>
-        <w:tabs>
-          <w:tab w:val="left" w:pos="360"/>
-          <w:tab w:val="left" w:pos="720"/>
-          <w:tab w:val="left" w:pos="1080"/>
-          <w:tab w:val="right" w:pos="9990"/>
-        </w:tabs>
-        <w:spacing w:line="240" w:lineRule="auto"/>
-        <w:contextualSpacing/>
-      </w:pPr>
-    </w:p>
-    <w:p>
-      <w:pPr>
-        <w:pStyle w:val="Standard"/>
-        <w:tabs>
-          <w:tab w:val="left" w:pos="360"/>
-          <w:tab w:val="left" w:pos="720"/>
-          <w:tab w:val="left" w:pos="1080"/>
-          <w:tab w:val="right" w:pos="9990"/>
-        </w:tabs>
-        <w:spacing w:line="240" w:lineRule="auto"/>
-        <w:contextualSpacing/>
-      </w:pPr>
-    </w:p>
-    <w:p>
-      <w:pPr>
-        <w:pStyle w:val="Standard"/>
-        <w:tabs>
-          <w:tab w:val="left" w:pos="360"/>
-          <w:tab w:val="left" w:pos="720"/>
-          <w:tab w:val="left" w:pos="1080"/>
-          <w:tab w:val="right" w:pos="9990"/>
-        </w:tabs>
-        <w:spacing w:line="240" w:lineRule="auto"/>
-        <w:contextualSpacing/>
-        <w:rPr>
-          <w:sz w:val="22"/>
-          <w:szCs w:val="22"/>
-        </w:rPr>
-      </w:pPr>
-      <w:r>
-        <w:rPr>
-          <w:b/>
-          <w:bCs/>
-          <w:sz w:val="22"/>
-          <w:szCs w:val="22"/>
-        </w:rPr>
-        <w:lastRenderedPageBreak/>
-        <w:tab/>
-      </w:r>
-      <w:r>
-        <w:rPr>
-          <w:b/>
-          <w:bCs/>
-          <w:sz w:val="22"/>
-          <w:szCs w:val="22"/>
-        </w:rPr>
-        <w:t>UT Southwestern Medical Center</w:t>
-      </w:r>
-      <w:r>
-        <w:rPr>
-          <w:sz w:val="22"/>
-          <w:szCs w:val="22"/>
-        </w:rPr>
-        <w:tab/>
-      </w:r>
-    </w:p>
-    <w:p>
-      <w:pPr>
-        <w:pStyle w:val="Standard"/>
-        <w:tabs>
-          <w:tab w:val="left" w:pos="360"/>
-          <w:tab w:val="left" w:pos="720"/>
-          <w:tab w:val="left" w:pos="1080"/>
-          <w:tab w:val="left" w:pos="3255"/>
-          <w:tab w:val="right" w:pos="9990"/>
-        </w:tabs>
-        <w:spacing w:line="240" w:lineRule="auto"/>
-        <w:contextualSpacing/>
-        <w:rPr>
-          <w:sz w:val="20"/>
-          <w:szCs w:val="20"/>
-        </w:rPr>
-      </w:pPr>
-      <w:r>
-        <w:rPr>
-          <w:b/>
-          <w:sz w:val="20"/>
-          <w:szCs w:val="20"/>
-        </w:rPr>
-        <w:tab/>
-      </w:r>
-      <w:r>
-        <w:rPr>
-          <w:b/>
-          <w:sz w:val="20"/>
-          <w:szCs w:val="20"/>
-        </w:rPr>
-        <w:tab/>
-      </w:r>
-      <w:r>
-        <w:rPr>
-          <w:i/>
-          <w:sz w:val="20"/>
-          <w:szCs w:val="20"/>
-        </w:rPr>
-        <w:t>Research Fellow</w:t>
-      </w:r>
-      <w:r>
-        <w:rPr>
-          <w:i/>
-          <w:sz w:val="20"/>
-          <w:szCs w:val="20"/>
-        </w:rPr>
-        <w:t xml:space="preserve"> under Dr. Zbyszek Otwinowski</w:t>
-      </w:r>
-      <w:r>
-        <w:rPr>
-          <w:i/>
-          <w:sz w:val="20"/>
-          <w:szCs w:val="20"/>
-        </w:rPr>
-        <w:t xml:space="preserve"> </w:t>
-      </w:r>
-      <w:r>
-        <w:rPr>
-          <w:sz w:val="20"/>
-          <w:szCs w:val="20"/>
-        </w:rPr>
-        <w:tab/>
-      </w:r>
-      <w:r>
-        <w:rPr>
-          <w:sz w:val="22"/>
-          <w:szCs w:val="22"/>
-        </w:rPr>
-        <w:t>Summer 2012</w:t>
+        <w:t>Reviewed literature outlining previous</w:t>
+      </w:r>
+      <w:r>
+        <w:rPr>
+          <w:sz w:val="20"/>
+          <w:szCs w:val="20"/>
+        </w:rPr>
+        <w:t xml:space="preserve"> research on genome repeats</w:t>
+      </w:r>
+      <w:r>
+        <w:rPr>
+          <w:sz w:val="20"/>
+          <w:szCs w:val="20"/>
+        </w:rPr>
+        <w:t xml:space="preserve"> and analysis of the human genome through computational methods</w:t>
       </w:r>
     </w:p>
     <w:p>
@@ -2005,35 +1892,183 @@
           <w:sz w:val="20"/>
           <w:szCs w:val="20"/>
         </w:rPr>
-        <w:t>Designed protocol to find</w:t>
-      </w:r>
-      <w:r>
-        <w:rPr>
-          <w:sz w:val="20"/>
-          <w:szCs w:val="20"/>
-        </w:rPr>
-        <w:t xml:space="preserve"> and cluster </w:t>
-      </w:r>
-      <w:r>
-        <w:rPr>
-          <w:sz w:val="20"/>
-          <w:szCs w:val="20"/>
-        </w:rPr>
-        <w:t>repetitive elements</w:t>
-      </w:r>
-      <w:r>
-        <w:rPr>
-          <w:sz w:val="20"/>
-          <w:szCs w:val="20"/>
-        </w:rPr>
-        <w:t xml:space="preserve"> in human genome</w:t>
-      </w:r>
-      <w:r>
-        <w:rPr>
-          <w:sz w:val="20"/>
-          <w:szCs w:val="20"/>
-        </w:rPr>
-        <w:t xml:space="preserve"> and </w:t>
+        <w:t xml:space="preserve">Presented </w:t>
+      </w:r>
+      <w:r>
+        <w:rPr>
+          <w:sz w:val="20"/>
+          <w:szCs w:val="20"/>
+        </w:rPr>
+        <w:t xml:space="preserve">final </w:t>
+      </w:r>
+      <w:r>
+        <w:rPr>
+          <w:sz w:val="20"/>
+          <w:szCs w:val="20"/>
+        </w:rPr>
+        <w:t>research poster to program mentors and fellows</w:t>
+      </w:r>
+    </w:p>
+    <w:p>
+      <w:pPr>
+        <w:pStyle w:val="Standard"/>
+        <w:tabs>
+          <w:tab w:val="left" w:pos="360"/>
+          <w:tab w:val="left" w:pos="720"/>
+          <w:tab w:val="left" w:pos="1080"/>
+          <w:tab w:val="right" w:pos="9990"/>
+        </w:tabs>
+        <w:spacing w:line="240" w:lineRule="auto"/>
+        <w:contextualSpacing/>
+        <w:rPr>
+          <w:b/>
+          <w:sz w:val="22"/>
+          <w:szCs w:val="22"/>
+        </w:rPr>
+      </w:pPr>
+    </w:p>
+    <w:p>
+      <w:pPr>
+        <w:pStyle w:val="Standard"/>
+        <w:pBdr>
+          <w:bottom w:val="single" w:sz="6" w:space="1" w:color="auto"/>
+        </w:pBdr>
+        <w:tabs>
+          <w:tab w:val="left" w:pos="360"/>
+          <w:tab w:val="left" w:pos="720"/>
+          <w:tab w:val="left" w:pos="1080"/>
+        </w:tabs>
+        <w:spacing w:line="240" w:lineRule="auto"/>
+        <w:contextualSpacing/>
+        <w:rPr>
+          <w:b/>
+        </w:rPr>
+      </w:pPr>
+      <w:r>
+        <w:rPr>
+          <w:b/>
+        </w:rPr>
+        <w:t>PROGRAMMING</w:t>
+      </w:r>
+      <w:r>
+        <w:rPr>
+          <w:b/>
+        </w:rPr>
+        <w:t xml:space="preserve"> </w:t>
+      </w:r>
+      <w:r>
+        <w:rPr>
+          <w:b/>
+        </w:rPr>
+        <w:t>PROJECTS</w:t>
+      </w:r>
+      <w:bookmarkStart w:id="0" w:name="_GoBack"/>
+      <w:bookmarkEnd w:id="0"/>
+    </w:p>
+    <w:p>
+      <w:pPr>
+        <w:tabs>
+          <w:tab w:val="left" w:pos="360"/>
+          <w:tab w:val="left" w:pos="720"/>
+          <w:tab w:val="left" w:pos="1080"/>
+        </w:tabs>
+        <w:spacing w:after="0" w:line="240" w:lineRule="auto"/>
+        <w:contextualSpacing/>
+      </w:pPr>
+    </w:p>
+    <w:p>
+      <w:pPr>
+        <w:pStyle w:val="Standard"/>
+        <w:tabs>
+          <w:tab w:val="left" w:pos="360"/>
+          <w:tab w:val="left" w:pos="720"/>
+          <w:tab w:val="left" w:pos="1080"/>
+          <w:tab w:val="right" w:pos="9990"/>
+        </w:tabs>
+        <w:spacing w:line="240" w:lineRule="auto"/>
+        <w:contextualSpacing/>
+        <w:rPr>
+          <w:sz w:val="22"/>
+          <w:szCs w:val="22"/>
+        </w:rPr>
+      </w:pPr>
+      <w:r>
+        <w:rPr>
+          <w:b/>
+          <w:sz w:val="22"/>
+          <w:szCs w:val="22"/>
+        </w:rPr>
+        <w:tab/>
+      </w:r>
+      <w:r>
+        <w:rPr>
+          <w:b/>
+          <w:sz w:val="22"/>
+          <w:szCs w:val="22"/>
+        </w:rPr>
+        <w:t>Nor</w:t>
+      </w:r>
+      <w:r>
+        <w:rPr>
+          <w:b/>
+          <w:sz w:val="22"/>
+          <w:szCs w:val="22"/>
+        </w:rPr>
+        <w:t>t</w:t>
+      </w:r>
+      <w:r>
+        <w:rPr>
+          <w:b/>
+          <w:sz w:val="22"/>
+          <w:szCs w:val="22"/>
+        </w:rPr>
+        <w:t>hwind Demo Application</w:t>
+      </w:r>
+      <w:r>
+        <w:rPr>
+          <w:b/>
+          <w:sz w:val="22"/>
+          <w:szCs w:val="22"/>
+        </w:rPr>
+        <w:tab/>
+      </w:r>
+      <w:r>
+        <w:rPr>
+          <w:sz w:val="22"/>
+          <w:szCs w:val="22"/>
+        </w:rPr>
+        <w:t>Spring 2017</w:t>
+      </w:r>
+    </w:p>
+    <w:p>
+      <w:pPr>
+        <w:pStyle w:val="Standard"/>
+        <w:tabs>
+          <w:tab w:val="left" w:pos="360"/>
+          <w:tab w:val="left" w:pos="720"/>
+          <w:tab w:val="left" w:pos="1080"/>
+          <w:tab w:val="right" w:pos="9990"/>
+        </w:tabs>
+        <w:spacing w:line="240" w:lineRule="auto"/>
+        <w:contextualSpacing/>
+        <w:rPr>
+          <w:sz w:val="22"/>
+          <w:szCs w:val="22"/>
+        </w:rPr>
+      </w:pPr>
+      <w:r>
+        <w:rPr>
+          <w:sz w:val="20"/>
+          <w:szCs w:val="20"/>
+        </w:rPr>
+        <w:tab/>
+      </w:r>
+      <w:r>
+        <w:rPr>
+          <w:sz w:val="20"/>
+          <w:szCs w:val="20"/>
+        </w:rPr>
+        <w:tab/>
       </w:r>
       <w:r>
         <w:rPr>
@@ -2041,42 +2076,121 @@
           <w:sz w:val="20"/>
           <w:szCs w:val="20"/>
         </w:rPr>
-        <w:t>de novo</w:t>
-      </w:r>
-      <w:r>
-        <w:rPr>
-          <w:sz w:val="20"/>
-          <w:szCs w:val="20"/>
-        </w:rPr>
-        <w:t xml:space="preserve"> sequence reads from next generation sequencing techniques</w:t>
-      </w:r>
-      <w:r>
-        <w:rPr>
-          <w:sz w:val="20"/>
-          <w:szCs w:val="20"/>
-        </w:rPr>
-        <w:t xml:space="preserve"> using </w:t>
-      </w:r>
-      <w:r>
-        <w:rPr>
-          <w:sz w:val="20"/>
-          <w:szCs w:val="20"/>
-        </w:rPr>
-        <w:t>C++</w:t>
-      </w:r>
-    </w:p>
-    <w:p>
-      <w:pPr>
-        <w:pStyle w:val="Standard"/>
+        <w:t>Student Web Developer</w:t>
+      </w:r>
+      <w:r>
+        <w:rPr>
+          <w:i/>
+          <w:sz w:val="20"/>
+          <w:szCs w:val="20"/>
+        </w:rPr>
+        <w:tab/>
+      </w:r>
+    </w:p>
+    <w:p>
+      <w:pPr>
+        <w:pStyle w:val="ListParagraph"/>
         <w:numPr>
-          <w:ilvl w:val="1"/>
+          <w:ilvl w:val="0"/>
           <w:numId w:val="1"/>
         </w:numPr>
         <w:tabs>
           <w:tab w:val="left" w:pos="360"/>
           <w:tab w:val="left" w:pos="720"/>
           <w:tab w:val="left" w:pos="1080"/>
-          <w:tab w:val="left" w:pos="3255"/>
+        </w:tabs>
+        <w:spacing w:line="240" w:lineRule="auto"/>
+        <w:ind w:left="1440" w:right="1620"/>
+        <w:contextualSpacing/>
+        <w:rPr>
+          <w:sz w:val="22"/>
+          <w:szCs w:val="22"/>
+        </w:rPr>
+      </w:pPr>
+      <w:r>
+        <w:rPr>
+          <w:sz w:val="20"/>
+          <w:szCs w:val="20"/>
+        </w:rPr>
+        <w:t>Designe</w:t>
+      </w:r>
+      <w:r>
+        <w:rPr>
+          <w:sz w:val="20"/>
+          <w:szCs w:val="20"/>
+        </w:rPr>
+        <w:t xml:space="preserve">d a </w:t>
+      </w:r>
+      <w:r>
+        <w:rPr>
+          <w:sz w:val="20"/>
+          <w:szCs w:val="20"/>
+        </w:rPr>
+        <w:t xml:space="preserve">system for entering and editing products using the Northwind database </w:t>
+      </w:r>
+    </w:p>
+    <w:p>
+      <w:pPr>
+        <w:pStyle w:val="ListParagraph"/>
+        <w:numPr>
+          <w:ilvl w:val="0"/>
+          <w:numId w:val="1"/>
+        </w:numPr>
+        <w:tabs>
+          <w:tab w:val="left" w:pos="360"/>
+          <w:tab w:val="left" w:pos="720"/>
+          <w:tab w:val="left" w:pos="1080"/>
+        </w:tabs>
+        <w:spacing w:line="240" w:lineRule="auto"/>
+        <w:ind w:left="1440" w:right="1620"/>
+        <w:contextualSpacing/>
+        <w:rPr>
+          <w:sz w:val="20"/>
+          <w:szCs w:val="20"/>
+        </w:rPr>
+      </w:pPr>
+      <w:r>
+        <w:rPr>
+          <w:sz w:val="20"/>
+          <w:szCs w:val="20"/>
+        </w:rPr>
+        <w:t>Used modern encryption techniques to ensure secure data exchange</w:t>
+      </w:r>
+    </w:p>
+    <w:p>
+      <w:pPr>
+        <w:pStyle w:val="ListParagraph"/>
+        <w:numPr>
+          <w:ilvl w:val="0"/>
+          <w:numId w:val="1"/>
+        </w:numPr>
+        <w:tabs>
+          <w:tab w:val="left" w:pos="360"/>
+          <w:tab w:val="left" w:pos="720"/>
+          <w:tab w:val="left" w:pos="1080"/>
+        </w:tabs>
+        <w:spacing w:line="240" w:lineRule="auto"/>
+        <w:ind w:left="1440" w:right="1620"/>
+        <w:contextualSpacing/>
+        <w:rPr>
+          <w:sz w:val="20"/>
+          <w:szCs w:val="20"/>
+        </w:rPr>
+      </w:pPr>
+      <w:r>
+        <w:rPr>
+          <w:sz w:val="20"/>
+          <w:szCs w:val="20"/>
+        </w:rPr>
+        <w:t>Built site using PostgreSQL, Node, Express, and Angular with a teammate</w:t>
+      </w:r>
+    </w:p>
+    <w:p>
+      <w:pPr>
+        <w:tabs>
+          <w:tab w:val="left" w:pos="360"/>
+          <w:tab w:val="left" w:pos="720"/>
+          <w:tab w:val="left" w:pos="1080"/>
         </w:tabs>
         <w:spacing w:line="240" w:lineRule="auto"/>
         <w:ind w:right="1620"/>
@@ -2086,12 +2200,178 @@
           <w:szCs w:val="20"/>
         </w:rPr>
       </w:pPr>
-      <w:r>
-        <w:rPr>
-          <w:sz w:val="20"/>
-          <w:szCs w:val="20"/>
-        </w:rPr>
-        <w:t>Classified repetitive groups and validated method against previously identified repetitive elements in the human genome</w:t>
+    </w:p>
+    <w:p>
+      <w:pPr>
+        <w:pStyle w:val="Standard"/>
+        <w:tabs>
+          <w:tab w:val="left" w:pos="360"/>
+          <w:tab w:val="left" w:pos="720"/>
+          <w:tab w:val="left" w:pos="1080"/>
+          <w:tab w:val="right" w:pos="9990"/>
+        </w:tabs>
+        <w:spacing w:line="240" w:lineRule="auto"/>
+        <w:contextualSpacing/>
+        <w:rPr>
+          <w:sz w:val="22"/>
+          <w:szCs w:val="22"/>
+        </w:rPr>
+      </w:pPr>
+      <w:r>
+        <w:rPr>
+          <w:sz w:val="22"/>
+          <w:szCs w:val="22"/>
+        </w:rPr>
+        <w:tab/>
+      </w:r>
+      <w:r>
+        <w:rPr>
+          <w:b/>
+          <w:sz w:val="22"/>
+          <w:szCs w:val="22"/>
+        </w:rPr>
+        <w:t>Package Management System</w:t>
+      </w:r>
+      <w:r>
+        <w:rPr>
+          <w:b/>
+          <w:sz w:val="22"/>
+          <w:szCs w:val="22"/>
+        </w:rPr>
+        <w:tab/>
+      </w:r>
+      <w:r>
+        <w:rPr>
+          <w:sz w:val="22"/>
+          <w:szCs w:val="22"/>
+        </w:rPr>
+        <w:t>Spring 2014</w:t>
+      </w:r>
+    </w:p>
+    <w:p>
+      <w:pPr>
+        <w:pStyle w:val="Standard"/>
+        <w:tabs>
+          <w:tab w:val="left" w:pos="360"/>
+          <w:tab w:val="left" w:pos="720"/>
+          <w:tab w:val="left" w:pos="1080"/>
+          <w:tab w:val="right" w:pos="9990"/>
+        </w:tabs>
+        <w:spacing w:line="240" w:lineRule="auto"/>
+        <w:contextualSpacing/>
+        <w:rPr>
+          <w:sz w:val="22"/>
+          <w:szCs w:val="22"/>
+        </w:rPr>
+      </w:pPr>
+      <w:r>
+        <w:rPr>
+          <w:sz w:val="20"/>
+          <w:szCs w:val="20"/>
+        </w:rPr>
+        <w:tab/>
+      </w:r>
+      <w:r>
+        <w:rPr>
+          <w:sz w:val="20"/>
+          <w:szCs w:val="20"/>
+        </w:rPr>
+        <w:tab/>
+      </w:r>
+      <w:r>
+        <w:rPr>
+          <w:i/>
+          <w:sz w:val="20"/>
+          <w:szCs w:val="20"/>
+        </w:rPr>
+        <w:t>Volunteer Software Engineer</w:t>
+      </w:r>
+      <w:r>
+        <w:rPr>
+          <w:i/>
+          <w:sz w:val="20"/>
+          <w:szCs w:val="20"/>
+        </w:rPr>
+        <w:tab/>
+      </w:r>
+    </w:p>
+    <w:p>
+      <w:pPr>
+        <w:pStyle w:val="ListParagraph"/>
+        <w:numPr>
+          <w:ilvl w:val="0"/>
+          <w:numId w:val="1"/>
+        </w:numPr>
+        <w:tabs>
+          <w:tab w:val="left" w:pos="360"/>
+          <w:tab w:val="left" w:pos="720"/>
+          <w:tab w:val="left" w:pos="1080"/>
+        </w:tabs>
+        <w:spacing w:line="240" w:lineRule="auto"/>
+        <w:ind w:left="1440" w:right="1620"/>
+        <w:contextualSpacing/>
+        <w:rPr>
+          <w:b/>
+          <w:sz w:val="20"/>
+          <w:szCs w:val="20"/>
+        </w:rPr>
+      </w:pPr>
+      <w:r>
+        <w:rPr>
+          <w:sz w:val="20"/>
+          <w:szCs w:val="20"/>
+        </w:rPr>
+        <w:t>Designe</w:t>
+      </w:r>
+      <w:r>
+        <w:rPr>
+          <w:sz w:val="20"/>
+          <w:szCs w:val="20"/>
+        </w:rPr>
+        <w:t>d a system in Java for college mail room</w:t>
+      </w:r>
+    </w:p>
+    <w:p>
+      <w:pPr>
+        <w:pStyle w:val="ListParagraph"/>
+        <w:numPr>
+          <w:ilvl w:val="0"/>
+          <w:numId w:val="1"/>
+        </w:numPr>
+        <w:tabs>
+          <w:tab w:val="left" w:pos="360"/>
+          <w:tab w:val="left" w:pos="720"/>
+          <w:tab w:val="left" w:pos="1080"/>
+        </w:tabs>
+        <w:spacing w:line="240" w:lineRule="auto"/>
+        <w:ind w:left="1440" w:right="1620"/>
+        <w:contextualSpacing/>
+        <w:rPr>
+          <w:b/>
+          <w:sz w:val="20"/>
+          <w:szCs w:val="20"/>
+        </w:rPr>
+      </w:pPr>
+      <w:r>
+        <w:rPr>
+          <w:sz w:val="20"/>
+          <w:szCs w:val="20"/>
+        </w:rPr>
+        <w:t xml:space="preserve">Documented </w:t>
+      </w:r>
+      <w:r>
+        <w:rPr>
+          <w:sz w:val="20"/>
+          <w:szCs w:val="20"/>
+        </w:rPr>
+        <w:t>and licensed software under open source license</w:t>
+      </w:r>
+      <w:r>
+        <w:rPr>
+          <w:sz w:val="20"/>
+          <w:szCs w:val="20"/>
+        </w:rPr>
+        <w:t xml:space="preserve"> (see Github)</w:t>
       </w:r>
     </w:p>
     <w:p>
@@ -2101,39 +2381,31 @@
           <w:ilvl w:val="1"/>
           <w:numId w:val="1"/>
         </w:numPr>
+        <w:tabs>
+          <w:tab w:val="left" w:pos="360"/>
+          <w:tab w:val="left" w:pos="720"/>
+          <w:tab w:val="left" w:pos="1080"/>
+        </w:tabs>
         <w:spacing w:line="240" w:lineRule="auto"/>
         <w:ind w:right="1620"/>
         <w:contextualSpacing/>
         <w:rPr>
-          <w:sz w:val="20"/>
-          <w:szCs w:val="20"/>
-        </w:rPr>
-      </w:pPr>
-      <w:r>
-        <w:rPr>
-          <w:sz w:val="20"/>
-          <w:szCs w:val="20"/>
-        </w:rPr>
-        <w:t>Reviewed literature outlining previous</w:t>
-      </w:r>
-      <w:r>
-        <w:rPr>
-          <w:sz w:val="20"/>
-          <w:szCs w:val="20"/>
-        </w:rPr>
-        <w:t xml:space="preserve"> research on genome repeats</w:t>
-      </w:r>
-      <w:r>
-        <w:rPr>
-          <w:sz w:val="20"/>
-          <w:szCs w:val="20"/>
-        </w:rPr>
-        <w:t xml:space="preserve"> and analysis of the human genome through computational methods</w:t>
-      </w:r>
-    </w:p>
-    <w:p>
-      <w:pPr>
-        <w:pStyle w:val="Standard"/>
+          <w:b/>
+          <w:sz w:val="20"/>
+          <w:szCs w:val="20"/>
+        </w:rPr>
+      </w:pPr>
+      <w:r>
+        <w:rPr>
+          <w:sz w:val="20"/>
+          <w:szCs w:val="20"/>
+        </w:rPr>
+        <w:t>Implemented software with Jones College Coordinator</w:t>
+      </w:r>
+    </w:p>
+    <w:p>
+      <w:pPr>
+        <w:pStyle w:val="ListParagraph"/>
         <w:numPr>
           <w:ilvl w:val="1"/>
           <w:numId w:val="1"/>
@@ -2142,55 +2414,30 @@
           <w:tab w:val="left" w:pos="360"/>
           <w:tab w:val="left" w:pos="720"/>
           <w:tab w:val="left" w:pos="1080"/>
-          <w:tab w:val="left" w:pos="3255"/>
         </w:tabs>
         <w:spacing w:line="240" w:lineRule="auto"/>
         <w:ind w:right="1620"/>
         <w:contextualSpacing/>
         <w:rPr>
-          <w:sz w:val="20"/>
-          <w:szCs w:val="20"/>
-        </w:rPr>
-      </w:pPr>
-      <w:r>
-        <w:rPr>
-          <w:sz w:val="20"/>
-          <w:szCs w:val="20"/>
-        </w:rPr>
-        <w:t xml:space="preserve">Presented </w:t>
-      </w:r>
-      <w:r>
-        <w:rPr>
-          <w:sz w:val="20"/>
-          <w:szCs w:val="20"/>
-        </w:rPr>
-        <w:t xml:space="preserve">final </w:t>
-      </w:r>
-      <w:r>
-        <w:rPr>
-          <w:sz w:val="20"/>
-          <w:szCs w:val="20"/>
-        </w:rPr>
-        <w:t>research poster to program mentors and fellows</w:t>
-      </w:r>
-    </w:p>
-    <w:p>
-      <w:pPr>
-        <w:pStyle w:val="Standard"/>
-        <w:tabs>
-          <w:tab w:val="left" w:pos="360"/>
-          <w:tab w:val="left" w:pos="720"/>
-          <w:tab w:val="left" w:pos="1080"/>
-          <w:tab w:val="right" w:pos="9990"/>
-        </w:tabs>
-        <w:spacing w:line="240" w:lineRule="auto"/>
-        <w:contextualSpacing/>
-        <w:rPr>
-          <w:b/>
-          <w:sz w:val="22"/>
-          <w:szCs w:val="22"/>
-        </w:rPr>
-      </w:pPr>
+          <w:b/>
+          <w:sz w:val="20"/>
+          <w:szCs w:val="20"/>
+        </w:rPr>
+      </w:pPr>
+      <w:r>
+        <w:rPr>
+          <w:sz w:val="20"/>
+          <w:szCs w:val="20"/>
+        </w:rPr>
+        <w:t>Expanded software to</w:t>
+      </w:r>
+      <w:r>
+        <w:rPr>
+          <w:sz w:val="20"/>
+          <w:szCs w:val="20"/>
+        </w:rPr>
+        <w:t xml:space="preserve"> other residential colleges throughout Rice University</w:t>
+      </w:r>
     </w:p>
     <w:p>
       <w:pPr>
@@ -2209,28 +2456,45 @@
           <w:b/>
         </w:rPr>
       </w:pPr>
-      <w:r>
-        <w:rPr>
-          <w:b/>
-        </w:rPr>
-        <w:t>PROGRAMMING</w:t>
-      </w:r>
-      <w:r>
-        <w:rPr>
-          <w:b/>
-        </w:rPr>
-        <w:t xml:space="preserve"> EXPERIENCE</w:t>
-      </w:r>
-    </w:p>
-    <w:p>
-      <w:pPr>
-        <w:tabs>
-          <w:tab w:val="left" w:pos="360"/>
-          <w:tab w:val="left" w:pos="720"/>
-          <w:tab w:val="left" w:pos="1080"/>
-        </w:tabs>
-        <w:spacing w:after="0" w:line="240" w:lineRule="auto"/>
-        <w:contextualSpacing/>
+    </w:p>
+    <w:p>
+      <w:pPr>
+        <w:pStyle w:val="Standard"/>
+        <w:pBdr>
+          <w:bottom w:val="single" w:sz="6" w:space="1" w:color="auto"/>
+        </w:pBdr>
+        <w:tabs>
+          <w:tab w:val="left" w:pos="360"/>
+          <w:tab w:val="left" w:pos="720"/>
+          <w:tab w:val="left" w:pos="1080"/>
+        </w:tabs>
+        <w:spacing w:line="240" w:lineRule="auto"/>
+        <w:contextualSpacing/>
+        <w:rPr>
+          <w:b/>
+        </w:rPr>
+      </w:pPr>
+      <w:r>
+        <w:rPr>
+          <w:b/>
+        </w:rPr>
+        <w:t>CLINICAL EXPERIENCE</w:t>
+      </w:r>
+    </w:p>
+    <w:p>
+      <w:pPr>
+        <w:pStyle w:val="Standard"/>
+        <w:tabs>
+          <w:tab w:val="left" w:pos="360"/>
+          <w:tab w:val="left" w:pos="720"/>
+          <w:tab w:val="left" w:pos="1080"/>
+        </w:tabs>
+        <w:spacing w:line="240" w:lineRule="auto"/>
+        <w:contextualSpacing/>
+        <w:rPr>
+          <w:sz w:val="22"/>
+          <w:szCs w:val="22"/>
+        </w:rPr>
       </w:pPr>
     </w:p>
     <w:p>
@@ -2250,34 +2514,30 @@
         </w:rPr>
       </w:pPr>
       <w:r>
-        <w:rPr>
-          <w:b/>
-          <w:sz w:val="22"/>
-          <w:szCs w:val="22"/>
-        </w:rPr>
-        <w:tab/>
-      </w:r>
-      <w:proofErr w:type="spellStart"/>
-      <w:r>
-        <w:rPr>
-          <w:b/>
-          <w:sz w:val="22"/>
-          <w:szCs w:val="22"/>
-        </w:rPr>
-        <w:t>Norhwind</w:t>
-      </w:r>
-      <w:proofErr w:type="spellEnd"/>
-      <w:r>
-        <w:rPr>
-          <w:b/>
-          <w:sz w:val="22"/>
-          <w:szCs w:val="22"/>
-        </w:rPr>
-        <w:t xml:space="preserve"> Demo Application</w:t>
-      </w:r>
-      <w:r>
-        <w:rPr>
-          <w:b/>
+        <w:tab/>
+      </w:r>
+      <w:r>
+        <w:rPr>
+          <w:b/>
+          <w:bCs/>
+          <w:sz w:val="22"/>
+          <w:szCs w:val="22"/>
+        </w:rPr>
+        <w:t>MD Anderson</w:t>
+      </w:r>
+      <w:r>
+        <w:rPr>
+          <w:b/>
+          <w:bCs/>
+          <w:sz w:val="22"/>
+          <w:szCs w:val="22"/>
+        </w:rPr>
+        <w:t xml:space="preserve"> Cancer Center</w:t>
+      </w:r>
+      <w:r>
+        <w:rPr>
+          <w:b/>
+          <w:bCs/>
           <w:sz w:val="22"/>
           <w:szCs w:val="22"/>
         </w:rPr>
@@ -2303,31 +2563,26 @@
         <w:spacing w:line="240" w:lineRule="auto"/>
         <w:contextualSpacing/>
         <w:rPr>
-          <w:sz w:val="22"/>
-          <w:szCs w:val="22"/>
-        </w:rPr>
-      </w:pPr>
-      <w:r>
-        <w:rPr>
-          <w:sz w:val="20"/>
-          <w:szCs w:val="20"/>
-        </w:rPr>
-        <w:tab/>
-      </w:r>
-      <w:r>
-        <w:rPr>
-          <w:sz w:val="20"/>
-          <w:szCs w:val="20"/>
-        </w:rPr>
-        <w:tab/>
-      </w:r>
-      <w:r>
-        <w:rPr>
           <w:i/>
           <w:sz w:val="20"/>
           <w:szCs w:val="20"/>
         </w:rPr>
-        <w:t>Student Web Developer</w:t>
+      </w:pPr>
+      <w:r>
+        <w:rPr>
+          <w:b/>
+          <w:sz w:val="20"/>
+          <w:szCs w:val="20"/>
+        </w:rPr>
+        <w:tab/>
+      </w:r>
+      <w:r>
+        <w:rPr>
+          <w:b/>
+          <w:sz w:val="20"/>
+          <w:szCs w:val="20"/>
+        </w:rPr>
+        <w:tab/>
       </w:r>
       <w:r>
         <w:rPr>
@@ -2335,7 +2590,472 @@
           <w:sz w:val="20"/>
           <w:szCs w:val="20"/>
         </w:rPr>
-        <w:tab/>
+        <w:t>Clinical Interpretation Intern</w:t>
+      </w:r>
+    </w:p>
+    <w:p>
+      <w:pPr>
+        <w:pStyle w:val="Standard"/>
+        <w:numPr>
+          <w:ilvl w:val="1"/>
+          <w:numId w:val="1"/>
+        </w:numPr>
+        <w:tabs>
+          <w:tab w:val="left" w:pos="360"/>
+          <w:tab w:val="left" w:pos="720"/>
+          <w:tab w:val="left" w:pos="1080"/>
+        </w:tabs>
+        <w:spacing w:line="240" w:lineRule="auto"/>
+        <w:ind w:right="1620"/>
+        <w:contextualSpacing/>
+        <w:rPr>
+          <w:sz w:val="20"/>
+          <w:szCs w:val="20"/>
+        </w:rPr>
+      </w:pPr>
+      <w:r>
+        <w:rPr>
+          <w:sz w:val="20"/>
+          <w:szCs w:val="20"/>
+        </w:rPr>
+        <w:t xml:space="preserve">Shadowed Spanish interpreters across multiple specialties </w:t>
+      </w:r>
+    </w:p>
+    <w:p>
+      <w:pPr>
+        <w:pStyle w:val="Standard"/>
+        <w:numPr>
+          <w:ilvl w:val="1"/>
+          <w:numId w:val="1"/>
+        </w:numPr>
+        <w:tabs>
+          <w:tab w:val="left" w:pos="360"/>
+          <w:tab w:val="left" w:pos="720"/>
+          <w:tab w:val="left" w:pos="1080"/>
+        </w:tabs>
+        <w:spacing w:line="240" w:lineRule="auto"/>
+        <w:ind w:right="1620"/>
+        <w:contextualSpacing/>
+        <w:rPr>
+          <w:sz w:val="20"/>
+          <w:szCs w:val="20"/>
+        </w:rPr>
+      </w:pPr>
+      <w:r>
+        <w:rPr>
+          <w:sz w:val="20"/>
+          <w:szCs w:val="20"/>
+        </w:rPr>
+        <w:t>Actively involved myself in the interpreting process, learning both language and culture of the patients of different nationalities</w:t>
+      </w:r>
+    </w:p>
+    <w:p>
+      <w:pPr>
+        <w:pStyle w:val="Standard"/>
+        <w:numPr>
+          <w:ilvl w:val="1"/>
+          <w:numId w:val="1"/>
+        </w:numPr>
+        <w:tabs>
+          <w:tab w:val="left" w:pos="360"/>
+          <w:tab w:val="left" w:pos="720"/>
+          <w:tab w:val="left" w:pos="1080"/>
+        </w:tabs>
+        <w:spacing w:line="240" w:lineRule="auto"/>
+        <w:ind w:right="1620"/>
+        <w:contextualSpacing/>
+        <w:rPr>
+          <w:sz w:val="20"/>
+          <w:szCs w:val="20"/>
+        </w:rPr>
+      </w:pPr>
+      <w:r>
+        <w:rPr>
+          <w:sz w:val="20"/>
+          <w:szCs w:val="20"/>
+        </w:rPr>
+        <w:t>Observed multiple procedures across different specialties within cancer center</w:t>
+      </w:r>
+    </w:p>
+    <w:p>
+      <w:pPr>
+        <w:pStyle w:val="Standard"/>
+        <w:tabs>
+          <w:tab w:val="left" w:pos="360"/>
+          <w:tab w:val="left" w:pos="720"/>
+          <w:tab w:val="left" w:pos="1080"/>
+        </w:tabs>
+        <w:spacing w:line="240" w:lineRule="auto"/>
+        <w:contextualSpacing/>
+        <w:rPr>
+          <w:sz w:val="22"/>
+          <w:szCs w:val="22"/>
+        </w:rPr>
+      </w:pPr>
+    </w:p>
+    <w:p>
+      <w:pPr>
+        <w:pStyle w:val="Standard"/>
+        <w:tabs>
+          <w:tab w:val="left" w:pos="360"/>
+          <w:tab w:val="left" w:pos="720"/>
+          <w:tab w:val="left" w:pos="1080"/>
+          <w:tab w:val="right" w:pos="9990"/>
+        </w:tabs>
+        <w:spacing w:line="240" w:lineRule="auto"/>
+        <w:contextualSpacing/>
+        <w:rPr>
+          <w:sz w:val="22"/>
+          <w:szCs w:val="22"/>
+        </w:rPr>
+      </w:pPr>
+      <w:r>
+        <w:tab/>
+      </w:r>
+      <w:r>
+        <w:rPr>
+          <w:b/>
+          <w:bCs/>
+          <w:sz w:val="22"/>
+          <w:szCs w:val="22"/>
+        </w:rPr>
+        <w:t>Dallas</w:t>
+      </w:r>
+      <w:r>
+        <w:rPr>
+          <w:b/>
+          <w:bCs/>
+          <w:sz w:val="22"/>
+          <w:szCs w:val="22"/>
+        </w:rPr>
+        <w:t xml:space="preserve"> Area</w:t>
+      </w:r>
+      <w:r>
+        <w:rPr>
+          <w:b/>
+          <w:bCs/>
+          <w:sz w:val="22"/>
+          <w:szCs w:val="22"/>
+        </w:rPr>
+        <w:t xml:space="preserve"> </w:t>
+      </w:r>
+      <w:r>
+        <w:rPr>
+          <w:b/>
+          <w:bCs/>
+          <w:sz w:val="22"/>
+          <w:szCs w:val="22"/>
+        </w:rPr>
+        <w:t>Physician</w:t>
+      </w:r>
+      <w:r>
+        <w:rPr>
+          <w:b/>
+          <w:bCs/>
+          <w:sz w:val="22"/>
+          <w:szCs w:val="22"/>
+        </w:rPr>
+        <w:t xml:space="preserve"> Shadowing</w:t>
+      </w:r>
+      <w:r>
+        <w:rPr>
+          <w:b/>
+          <w:bCs/>
+          <w:sz w:val="22"/>
+          <w:szCs w:val="22"/>
+        </w:rPr>
+        <w:tab/>
+      </w:r>
+      <w:r>
+        <w:rPr>
+          <w:sz w:val="22"/>
+          <w:szCs w:val="22"/>
+        </w:rPr>
+        <w:t>Summer 2013</w:t>
+      </w:r>
+    </w:p>
+    <w:p>
+      <w:pPr>
+        <w:pStyle w:val="Standard"/>
+        <w:tabs>
+          <w:tab w:val="left" w:pos="360"/>
+          <w:tab w:val="left" w:pos="720"/>
+          <w:tab w:val="left" w:pos="1080"/>
+          <w:tab w:val="left" w:pos="3255"/>
+          <w:tab w:val="right" w:pos="9990"/>
+        </w:tabs>
+        <w:spacing w:line="240" w:lineRule="auto"/>
+        <w:contextualSpacing/>
+        <w:rPr>
+          <w:i/>
+          <w:sz w:val="20"/>
+          <w:szCs w:val="20"/>
+        </w:rPr>
+      </w:pPr>
+      <w:r>
+        <w:rPr>
+          <w:b/>
+          <w:sz w:val="20"/>
+          <w:szCs w:val="20"/>
+        </w:rPr>
+        <w:tab/>
+      </w:r>
+      <w:r>
+        <w:rPr>
+          <w:b/>
+          <w:sz w:val="20"/>
+          <w:szCs w:val="20"/>
+        </w:rPr>
+        <w:tab/>
+      </w:r>
+      <w:r>
+        <w:rPr>
+          <w:i/>
+          <w:sz w:val="20"/>
+          <w:szCs w:val="20"/>
+        </w:rPr>
+        <w:t>Student</w:t>
+      </w:r>
+      <w:r>
+        <w:rPr>
+          <w:i/>
+          <w:sz w:val="20"/>
+          <w:szCs w:val="20"/>
+        </w:rPr>
+        <w:t xml:space="preserve"> Shadow</w:t>
+      </w:r>
+      <w:r>
+        <w:rPr>
+          <w:sz w:val="20"/>
+          <w:szCs w:val="20"/>
+        </w:rPr>
+        <w:tab/>
+      </w:r>
+    </w:p>
+    <w:p>
+      <w:pPr>
+        <w:pStyle w:val="ListParagraph"/>
+        <w:numPr>
+          <w:ilvl w:val="1"/>
+          <w:numId w:val="1"/>
+        </w:numPr>
+        <w:spacing w:line="240" w:lineRule="auto"/>
+        <w:ind w:right="1620"/>
+        <w:contextualSpacing/>
+        <w:rPr>
+          <w:sz w:val="20"/>
+          <w:szCs w:val="20"/>
+        </w:rPr>
+      </w:pPr>
+      <w:r>
+        <w:rPr>
+          <w:sz w:val="20"/>
+          <w:szCs w:val="20"/>
+        </w:rPr>
+        <w:t xml:space="preserve">Shadowed </w:t>
+      </w:r>
+      <w:r>
+        <w:rPr>
+          <w:sz w:val="20"/>
+          <w:szCs w:val="20"/>
+        </w:rPr>
+        <w:t>an electrophysiologist, a pediatrician, and an outpatient oncologist in group and private practice settings</w:t>
+      </w:r>
+    </w:p>
+    <w:p>
+      <w:pPr>
+        <w:pStyle w:val="ListParagraph"/>
+        <w:numPr>
+          <w:ilvl w:val="1"/>
+          <w:numId w:val="1"/>
+        </w:numPr>
+        <w:spacing w:line="240" w:lineRule="auto"/>
+        <w:ind w:right="1620"/>
+        <w:contextualSpacing/>
+        <w:rPr>
+          <w:sz w:val="20"/>
+          <w:szCs w:val="20"/>
+        </w:rPr>
+      </w:pPr>
+      <w:r>
+        <w:rPr>
+          <w:sz w:val="20"/>
+          <w:szCs w:val="20"/>
+        </w:rPr>
+        <w:t xml:space="preserve">Gained broad knowledge in these specialties and </w:t>
+      </w:r>
+      <w:r>
+        <w:rPr>
+          <w:sz w:val="20"/>
+          <w:szCs w:val="20"/>
+        </w:rPr>
+        <w:t>solidified</w:t>
+      </w:r>
+      <w:r>
+        <w:rPr>
+          <w:sz w:val="20"/>
+          <w:szCs w:val="20"/>
+        </w:rPr>
+        <w:t xml:space="preserve"> resolve to study medicine</w:t>
+      </w:r>
+    </w:p>
+    <w:p>
+      <w:pPr>
+        <w:pStyle w:val="Standard"/>
+        <w:pBdr>
+          <w:bottom w:val="single" w:sz="6" w:space="1" w:color="auto"/>
+        </w:pBdr>
+        <w:tabs>
+          <w:tab w:val="left" w:pos="360"/>
+          <w:tab w:val="left" w:pos="720"/>
+          <w:tab w:val="left" w:pos="1080"/>
+        </w:tabs>
+        <w:spacing w:line="240" w:lineRule="auto"/>
+        <w:contextualSpacing/>
+        <w:rPr>
+          <w:b/>
+        </w:rPr>
+      </w:pPr>
+    </w:p>
+    <w:p>
+      <w:pPr>
+        <w:pStyle w:val="Standard"/>
+        <w:pBdr>
+          <w:bottom w:val="single" w:sz="6" w:space="1" w:color="auto"/>
+        </w:pBdr>
+        <w:tabs>
+          <w:tab w:val="left" w:pos="360"/>
+          <w:tab w:val="left" w:pos="720"/>
+          <w:tab w:val="left" w:pos="1080"/>
+        </w:tabs>
+        <w:spacing w:line="240" w:lineRule="auto"/>
+        <w:contextualSpacing/>
+        <w:rPr>
+          <w:b/>
+        </w:rPr>
+      </w:pPr>
+      <w:r>
+        <w:rPr>
+          <w:b/>
+        </w:rPr>
+        <w:t>COMMUNITY INVOLVEMENT</w:t>
+      </w:r>
+      <w:r>
+        <w:rPr>
+          <w:b/>
+        </w:rPr>
+        <w:t xml:space="preserve"> AND EXTRACURRICULARS</w:t>
+      </w:r>
+    </w:p>
+    <w:p>
+      <w:pPr>
+        <w:pStyle w:val="Standard"/>
+        <w:tabs>
+          <w:tab w:val="left" w:pos="360"/>
+          <w:tab w:val="left" w:pos="720"/>
+          <w:tab w:val="left" w:pos="1080"/>
+        </w:tabs>
+        <w:spacing w:line="240" w:lineRule="auto"/>
+        <w:contextualSpacing/>
+        <w:rPr>
+          <w:b/>
+          <w:sz w:val="22"/>
+          <w:szCs w:val="22"/>
+        </w:rPr>
+      </w:pPr>
+    </w:p>
+    <w:p>
+      <w:pPr>
+        <w:pStyle w:val="ListParagraph"/>
+        <w:tabs>
+          <w:tab w:val="left" w:pos="360"/>
+          <w:tab w:val="left" w:pos="720"/>
+          <w:tab w:val="left" w:pos="1080"/>
+          <w:tab w:val="right" w:pos="9990"/>
+        </w:tabs>
+        <w:spacing w:line="240" w:lineRule="auto"/>
+        <w:ind w:left="0"/>
+        <w:contextualSpacing/>
+        <w:rPr>
+          <w:sz w:val="22"/>
+          <w:szCs w:val="22"/>
+        </w:rPr>
+      </w:pPr>
+      <w:r>
+        <w:rPr>
+          <w:sz w:val="22"/>
+          <w:szCs w:val="22"/>
+        </w:rPr>
+        <w:tab/>
+      </w:r>
+      <w:r>
+        <w:rPr>
+          <w:b/>
+          <w:sz w:val="22"/>
+          <w:szCs w:val="22"/>
+        </w:rPr>
+        <w:t>Jones College Academic Fellows</w:t>
+      </w:r>
+      <w:r>
+        <w:rPr>
+          <w:b/>
+          <w:sz w:val="22"/>
+          <w:szCs w:val="22"/>
+        </w:rPr>
+        <w:tab/>
+      </w:r>
+      <w:r>
+        <w:rPr>
+          <w:bCs/>
+          <w:sz w:val="22"/>
+          <w:szCs w:val="22"/>
+        </w:rPr>
+        <w:t>2012-2014</w:t>
+      </w:r>
+    </w:p>
+    <w:p>
+      <w:pPr>
+        <w:pStyle w:val="ListParagraph"/>
+        <w:tabs>
+          <w:tab w:val="left" w:pos="360"/>
+          <w:tab w:val="left" w:pos="720"/>
+          <w:tab w:val="left" w:pos="1080"/>
+          <w:tab w:val="left" w:pos="3240"/>
+        </w:tabs>
+        <w:spacing w:line="240" w:lineRule="auto"/>
+        <w:ind w:left="0"/>
+        <w:contextualSpacing/>
+        <w:rPr>
+          <w:sz w:val="20"/>
+          <w:szCs w:val="20"/>
+        </w:rPr>
+      </w:pPr>
+      <w:r>
+        <w:rPr>
+          <w:b/>
+          <w:bCs/>
+          <w:sz w:val="20"/>
+          <w:szCs w:val="20"/>
+        </w:rPr>
+        <w:tab/>
+      </w:r>
+      <w:r>
+        <w:rPr>
+          <w:b/>
+          <w:bCs/>
+          <w:sz w:val="20"/>
+          <w:szCs w:val="20"/>
+        </w:rPr>
+        <w:tab/>
+      </w:r>
+      <w:r>
+        <w:rPr>
+          <w:bCs/>
+          <w:i/>
+          <w:sz w:val="20"/>
+          <w:szCs w:val="20"/>
+        </w:rPr>
+        <w:t>Academic Fellow</w:t>
       </w:r>
     </w:p>
     <w:p>
@@ -2354,46 +3074,37 @@
         <w:ind w:left="1440" w:right="1620"/>
         <w:contextualSpacing/>
         <w:rPr>
-          <w:sz w:val="22"/>
-          <w:szCs w:val="22"/>
-        </w:rPr>
-      </w:pPr>
-      <w:r>
-        <w:rPr>
-          <w:sz w:val="20"/>
-          <w:szCs w:val="20"/>
-        </w:rPr>
-        <w:t>Designe</w:t>
-      </w:r>
-      <w:r>
-        <w:rPr>
-          <w:sz w:val="20"/>
-          <w:szCs w:val="20"/>
-        </w:rPr>
-        <w:t xml:space="preserve">d a </w:t>
-      </w:r>
-      <w:r>
-        <w:rPr>
-          <w:sz w:val="20"/>
-          <w:szCs w:val="20"/>
-        </w:rPr>
-        <w:t xml:space="preserve">system for entering and editing products using the </w:t>
-      </w:r>
-      <w:proofErr w:type="spellStart"/>
-      <w:r>
-        <w:rPr>
-          <w:sz w:val="20"/>
-          <w:szCs w:val="20"/>
-        </w:rPr>
-        <w:t>Northwind</w:t>
-      </w:r>
-      <w:proofErr w:type="spellEnd"/>
-      <w:r>
-        <w:rPr>
-          <w:sz w:val="20"/>
-          <w:szCs w:val="20"/>
-        </w:rPr>
-        <w:t xml:space="preserve"> database </w:t>
+          <w:sz w:val="20"/>
+          <w:szCs w:val="20"/>
+        </w:rPr>
+      </w:pPr>
+      <w:r>
+        <w:rPr>
+          <w:sz w:val="20"/>
+          <w:szCs w:val="20"/>
+        </w:rPr>
+        <w:t>Planned</w:t>
+      </w:r>
+      <w:r>
+        <w:rPr>
+          <w:sz w:val="20"/>
+          <w:szCs w:val="20"/>
+        </w:rPr>
+        <w:t xml:space="preserve"> and advertised Q&amp;A</w:t>
+      </w:r>
+      <w:r>
+        <w:rPr>
+          <w:sz w:val="20"/>
+          <w:szCs w:val="20"/>
+        </w:rPr>
+        <w:t xml:space="preserve"> panels with graduate and medical</w:t>
+      </w:r>
+      <w:r>
+        <w:rPr>
+          <w:sz w:val="20"/>
+          <w:szCs w:val="20"/>
+        </w:rPr>
+        <w:t xml:space="preserve"> students</w:t>
       </w:r>
     </w:p>
     <w:p>
@@ -2421,7 +3132,14 @@
           <w:sz w:val="20"/>
           <w:szCs w:val="20"/>
         </w:rPr>
-        <w:t>Used modern encryption techniques to ensure secure data exchange</w:t>
+        <w:t>Tutored introductory physics and bioengineering courses</w:t>
+      </w:r>
+      <w:r>
+        <w:rPr>
+          <w:sz w:val="20"/>
+          <w:szCs w:val="20"/>
+        </w:rPr>
+        <w:t xml:space="preserve"> weekly with small groups</w:t>
       </w:r>
     </w:p>
     <w:p>
@@ -2449,28 +3167,29 @@
           <w:sz w:val="20"/>
           <w:szCs w:val="20"/>
         </w:rPr>
-        <w:t>Built site using PostgreSQL, Node, Express, and Angular with a teammate</w:t>
-      </w:r>
-    </w:p>
-    <w:p>
-      <w:pPr>
-        <w:tabs>
-          <w:tab w:val="left" w:pos="360"/>
-          <w:tab w:val="left" w:pos="720"/>
-          <w:tab w:val="left" w:pos="1080"/>
-        </w:tabs>
-        <w:spacing w:line="240" w:lineRule="auto"/>
-        <w:ind w:right="1620"/>
-        <w:contextualSpacing/>
-        <w:rPr>
-          <w:sz w:val="20"/>
-          <w:szCs w:val="20"/>
-        </w:rPr>
-      </w:pPr>
-    </w:p>
-    <w:p>
-      <w:pPr>
-        <w:pStyle w:val="Standard"/>
+        <w:t>Coordinated and lead large group review discussions prior to major exams</w:t>
+      </w:r>
+    </w:p>
+    <w:p>
+      <w:pPr>
+        <w:pStyle w:val="Standard"/>
+        <w:tabs>
+          <w:tab w:val="left" w:pos="360"/>
+          <w:tab w:val="left" w:pos="720"/>
+          <w:tab w:val="left" w:pos="1080"/>
+        </w:tabs>
+        <w:spacing w:line="240" w:lineRule="auto"/>
+        <w:contextualSpacing/>
+        <w:rPr>
+          <w:b/>
+          <w:sz w:val="22"/>
+          <w:szCs w:val="22"/>
+        </w:rPr>
+      </w:pPr>
+    </w:p>
+    <w:p>
+      <w:pPr>
+        <w:pStyle w:val="ListParagraph"/>
         <w:tabs>
           <w:tab w:val="left" w:pos="360"/>
           <w:tab w:val="left" w:pos="720"/>
@@ -2478,70 +3197,77 @@
           <w:tab w:val="right" w:pos="9990"/>
         </w:tabs>
         <w:spacing w:line="240" w:lineRule="auto"/>
-        <w:contextualSpacing/>
-        <w:rPr>
-          <w:sz w:val="22"/>
-          <w:szCs w:val="22"/>
-        </w:rPr>
-      </w:pPr>
-      <w:r>
-        <w:rPr>
-          <w:sz w:val="22"/>
-          <w:szCs w:val="22"/>
-        </w:rPr>
-        <w:tab/>
-      </w:r>
-      <w:r>
-        <w:rPr>
-          <w:b/>
-          <w:sz w:val="22"/>
-          <w:szCs w:val="22"/>
-        </w:rPr>
-        <w:t>Package Management System</w:t>
-      </w:r>
-      <w:r>
-        <w:rPr>
-          <w:b/>
-          <w:sz w:val="22"/>
-          <w:szCs w:val="22"/>
-        </w:rPr>
-        <w:tab/>
-      </w:r>
-      <w:r>
-        <w:rPr>
-          <w:sz w:val="22"/>
-          <w:szCs w:val="22"/>
-        </w:rPr>
-        <w:t>Spring 2014</w:t>
-      </w:r>
-    </w:p>
-    <w:p>
-      <w:pPr>
-        <w:pStyle w:val="Standard"/>
-        <w:tabs>
-          <w:tab w:val="left" w:pos="360"/>
-          <w:tab w:val="left" w:pos="720"/>
-          <w:tab w:val="left" w:pos="1080"/>
-          <w:tab w:val="right" w:pos="9990"/>
-        </w:tabs>
-        <w:spacing w:line="240" w:lineRule="auto"/>
-        <w:contextualSpacing/>
-        <w:rPr>
-          <w:sz w:val="22"/>
-          <w:szCs w:val="22"/>
-        </w:rPr>
-      </w:pPr>
-      <w:r>
-        <w:rPr>
-          <w:sz w:val="20"/>
-          <w:szCs w:val="20"/>
-        </w:rPr>
-        <w:tab/>
-      </w:r>
-      <w:r>
-        <w:rPr>
-          <w:sz w:val="20"/>
-          <w:szCs w:val="20"/>
+        <w:ind w:left="0"/>
+        <w:contextualSpacing/>
+        <w:rPr>
+          <w:sz w:val="22"/>
+          <w:szCs w:val="22"/>
+        </w:rPr>
+      </w:pPr>
+      <w:r>
+        <w:rPr>
+          <w:sz w:val="22"/>
+          <w:szCs w:val="22"/>
+        </w:rPr>
+        <w:tab/>
+      </w:r>
+      <w:r>
+        <w:rPr>
+          <w:b/>
+          <w:bCs/>
+          <w:sz w:val="22"/>
+          <w:szCs w:val="22"/>
+        </w:rPr>
+        <w:t>Designing with Rice Engineers: Achievement through Mentorship</w:t>
+      </w:r>
+      <w:r>
+        <w:rPr>
+          <w:bCs/>
+          <w:sz w:val="22"/>
+          <w:szCs w:val="22"/>
+        </w:rPr>
+        <w:tab/>
+      </w:r>
+      <w:r>
+        <w:rPr>
+          <w:sz w:val="22"/>
+          <w:szCs w:val="22"/>
+        </w:rPr>
+        <w:t>2011-2013</w:t>
+      </w:r>
+    </w:p>
+    <w:p>
+      <w:pPr>
+        <w:pStyle w:val="ListParagraph"/>
+        <w:tabs>
+          <w:tab w:val="left" w:pos="360"/>
+          <w:tab w:val="left" w:pos="720"/>
+          <w:tab w:val="left" w:pos="1080"/>
+          <w:tab w:val="left" w:pos="3240"/>
+        </w:tabs>
+        <w:spacing w:line="240" w:lineRule="auto"/>
+        <w:ind w:left="0"/>
+        <w:contextualSpacing/>
+        <w:rPr>
+          <w:sz w:val="22"/>
+          <w:szCs w:val="22"/>
+        </w:rPr>
+      </w:pPr>
+      <w:r>
+        <w:rPr>
+          <w:b/>
+          <w:bCs/>
+          <w:sz w:val="22"/>
+          <w:szCs w:val="22"/>
+        </w:rPr>
+        <w:tab/>
+      </w:r>
+      <w:r>
+        <w:rPr>
+          <w:b/>
+          <w:bCs/>
+          <w:sz w:val="22"/>
+          <w:szCs w:val="22"/>
         </w:rPr>
         <w:tab/>
       </w:r>
@@ -2551,15 +3277,7 @@
           <w:sz w:val="20"/>
           <w:szCs w:val="20"/>
         </w:rPr>
-        <w:t>Volunteer Software Engineer</w:t>
-      </w:r>
-      <w:r>
-        <w:rPr>
-          <w:i/>
-          <w:sz w:val="20"/>
-          <w:szCs w:val="20"/>
-        </w:rPr>
-        <w:tab/>
+        <w:t>Class Lead Mentor</w:t>
       </w:r>
     </w:p>
     <w:p>
@@ -2575,27 +3293,19 @@
           <w:tab w:val="left" w:pos="1080"/>
         </w:tabs>
         <w:spacing w:line="240" w:lineRule="auto"/>
-        <w:ind w:left="1440" w:right="1620"/>
-        <w:contextualSpacing/>
-        <w:rPr>
-          <w:b/>
-          <w:sz w:val="20"/>
-          <w:szCs w:val="20"/>
-        </w:rPr>
-      </w:pPr>
-      <w:r>
-        <w:rPr>
-          <w:sz w:val="20"/>
-          <w:szCs w:val="20"/>
-        </w:rPr>
-        <w:t>Designe</w:t>
-      </w:r>
-      <w:r>
-        <w:rPr>
-          <w:sz w:val="20"/>
-          <w:szCs w:val="20"/>
-        </w:rPr>
-        <w:t>d a system in Java for college mail room</w:t>
+        <w:ind w:left="1440" w:right="1710"/>
+        <w:contextualSpacing/>
+        <w:rPr>
+          <w:sz w:val="20"/>
+          <w:szCs w:val="20"/>
+        </w:rPr>
+      </w:pPr>
+      <w:r>
+        <w:rPr>
+          <w:sz w:val="20"/>
+          <w:szCs w:val="20"/>
+        </w:rPr>
+        <w:t>Coordinated 4 mentors and prepared material for class of 18 students in Stephen F. Austin High School weekly for specified design project</w:t>
       </w:r>
     </w:p>
     <w:p>
@@ -2611,734 +3321,19 @@
           <w:tab w:val="left" w:pos="1080"/>
         </w:tabs>
         <w:spacing w:line="240" w:lineRule="auto"/>
-        <w:ind w:left="1440" w:right="1620"/>
-        <w:contextualSpacing/>
-        <w:rPr>
-          <w:b/>
-          <w:sz w:val="20"/>
-          <w:szCs w:val="20"/>
-        </w:rPr>
-      </w:pPr>
-      <w:r>
-        <w:rPr>
-          <w:sz w:val="20"/>
-          <w:szCs w:val="20"/>
-        </w:rPr>
-        <w:t xml:space="preserve">Documented </w:t>
-      </w:r>
-      <w:r>
-        <w:rPr>
-          <w:sz w:val="20"/>
-          <w:szCs w:val="20"/>
-        </w:rPr>
-        <w:t>and licensed software under open source license</w:t>
-      </w:r>
-      <w:r>
-        <w:rPr>
-          <w:sz w:val="20"/>
-          <w:szCs w:val="20"/>
-        </w:rPr>
-        <w:t xml:space="preserve"> (see </w:t>
-      </w:r>
-      <w:proofErr w:type="spellStart"/>
-      <w:r>
-        <w:rPr>
-          <w:sz w:val="20"/>
-          <w:szCs w:val="20"/>
-        </w:rPr>
-        <w:t>Github</w:t>
-      </w:r>
-      <w:proofErr w:type="spellEnd"/>
-      <w:r>
-        <w:rPr>
-          <w:sz w:val="20"/>
-          <w:szCs w:val="20"/>
-        </w:rPr>
-        <w:t>)</w:t>
-      </w:r>
-    </w:p>
-    <w:p>
-      <w:pPr>
-        <w:pStyle w:val="ListParagraph"/>
-        <w:numPr>
-          <w:ilvl w:val="1"/>
-          <w:numId w:val="1"/>
-        </w:numPr>
-        <w:tabs>
-          <w:tab w:val="left" w:pos="360"/>
-          <w:tab w:val="left" w:pos="720"/>
-          <w:tab w:val="left" w:pos="1080"/>
-        </w:tabs>
-        <w:spacing w:line="240" w:lineRule="auto"/>
-        <w:ind w:right="1620"/>
-        <w:contextualSpacing/>
-        <w:rPr>
-          <w:b/>
-          <w:sz w:val="20"/>
-          <w:szCs w:val="20"/>
-        </w:rPr>
-      </w:pPr>
-      <w:r>
-        <w:rPr>
-          <w:sz w:val="20"/>
-          <w:szCs w:val="20"/>
-        </w:rPr>
-        <w:t>Implemented software with Jones College Coordinator</w:t>
-      </w:r>
-    </w:p>
-    <w:p>
-      <w:pPr>
-        <w:pStyle w:val="ListParagraph"/>
-        <w:numPr>
-          <w:ilvl w:val="1"/>
-          <w:numId w:val="1"/>
-        </w:numPr>
-        <w:tabs>
-          <w:tab w:val="left" w:pos="360"/>
-          <w:tab w:val="left" w:pos="720"/>
-          <w:tab w:val="left" w:pos="1080"/>
-        </w:tabs>
-        <w:spacing w:line="240" w:lineRule="auto"/>
-        <w:ind w:right="1620"/>
-        <w:contextualSpacing/>
-        <w:rPr>
-          <w:b/>
-          <w:sz w:val="20"/>
-          <w:szCs w:val="20"/>
-        </w:rPr>
-      </w:pPr>
-      <w:r>
-        <w:rPr>
-          <w:sz w:val="20"/>
-          <w:szCs w:val="20"/>
-        </w:rPr>
-        <w:t>Expanded software to</w:t>
-      </w:r>
-      <w:r>
-        <w:rPr>
-          <w:sz w:val="20"/>
-          <w:szCs w:val="20"/>
-        </w:rPr>
-        <w:t xml:space="preserve"> other residential colleges throughout Rice University</w:t>
-      </w:r>
-    </w:p>
-    <w:p>
-      <w:pPr>
-        <w:pStyle w:val="Standard"/>
-        <w:pBdr>
-          <w:bottom w:val="single" w:sz="6" w:space="1" w:color="auto"/>
-        </w:pBdr>
-        <w:tabs>
-          <w:tab w:val="left" w:pos="360"/>
-          <w:tab w:val="left" w:pos="720"/>
-          <w:tab w:val="left" w:pos="1080"/>
-        </w:tabs>
-        <w:spacing w:line="240" w:lineRule="auto"/>
-        <w:contextualSpacing/>
-        <w:rPr>
-          <w:b/>
-        </w:rPr>
-      </w:pPr>
-    </w:p>
-    <w:p>
-      <w:pPr>
-        <w:pStyle w:val="Standard"/>
-        <w:pBdr>
-          <w:bottom w:val="single" w:sz="6" w:space="1" w:color="auto"/>
-        </w:pBdr>
-        <w:tabs>
-          <w:tab w:val="left" w:pos="360"/>
-          <w:tab w:val="left" w:pos="720"/>
-          <w:tab w:val="left" w:pos="1080"/>
-        </w:tabs>
-        <w:spacing w:line="240" w:lineRule="auto"/>
-        <w:contextualSpacing/>
-        <w:rPr>
-          <w:b/>
-        </w:rPr>
-      </w:pPr>
-      <w:r>
-        <w:rPr>
-          <w:b/>
-        </w:rPr>
-        <w:t>CLINICAL EXPERIENCE</w:t>
-      </w:r>
-    </w:p>
-    <w:p>
-      <w:pPr>
-        <w:pStyle w:val="Standard"/>
-        <w:tabs>
-          <w:tab w:val="left" w:pos="360"/>
-          <w:tab w:val="left" w:pos="720"/>
-          <w:tab w:val="left" w:pos="1080"/>
-        </w:tabs>
-        <w:spacing w:line="240" w:lineRule="auto"/>
-        <w:contextualSpacing/>
-        <w:rPr>
-          <w:sz w:val="22"/>
-          <w:szCs w:val="22"/>
-        </w:rPr>
-      </w:pPr>
-    </w:p>
-    <w:p>
-      <w:pPr>
-        <w:pStyle w:val="Standard"/>
-        <w:tabs>
-          <w:tab w:val="left" w:pos="360"/>
-          <w:tab w:val="left" w:pos="720"/>
-          <w:tab w:val="left" w:pos="1080"/>
-          <w:tab w:val="right" w:pos="9990"/>
-        </w:tabs>
-        <w:spacing w:line="240" w:lineRule="auto"/>
-        <w:contextualSpacing/>
-        <w:rPr>
-          <w:sz w:val="22"/>
-          <w:szCs w:val="22"/>
-        </w:rPr>
-      </w:pPr>
-      <w:r>
-        <w:tab/>
-      </w:r>
-      <w:r>
-        <w:rPr>
-          <w:b/>
-          <w:bCs/>
-          <w:sz w:val="22"/>
-          <w:szCs w:val="22"/>
-        </w:rPr>
-        <w:t>MD Anderson</w:t>
-      </w:r>
-      <w:r>
-        <w:rPr>
-          <w:b/>
-          <w:bCs/>
-          <w:sz w:val="22"/>
-          <w:szCs w:val="22"/>
-        </w:rPr>
-        <w:t xml:space="preserve"> Cancer Center</w:t>
-      </w:r>
-      <w:r>
-        <w:rPr>
-          <w:b/>
-          <w:bCs/>
-          <w:sz w:val="22"/>
-          <w:szCs w:val="22"/>
-        </w:rPr>
-        <w:tab/>
-      </w:r>
-      <w:r>
-        <w:rPr>
-          <w:sz w:val="22"/>
-          <w:szCs w:val="22"/>
-        </w:rPr>
-        <w:t>Spring 2014</w:t>
-      </w:r>
-    </w:p>
-    <w:p>
-      <w:pPr>
-        <w:pStyle w:val="Standard"/>
-        <w:tabs>
-          <w:tab w:val="left" w:pos="360"/>
-          <w:tab w:val="left" w:pos="720"/>
-          <w:tab w:val="left" w:pos="1080"/>
-          <w:tab w:val="right" w:pos="9990"/>
-        </w:tabs>
-        <w:spacing w:line="240" w:lineRule="auto"/>
-        <w:contextualSpacing/>
-        <w:rPr>
-          <w:i/>
-          <w:sz w:val="20"/>
-          <w:szCs w:val="20"/>
-        </w:rPr>
-      </w:pPr>
-      <w:r>
-        <w:rPr>
-          <w:b/>
-          <w:sz w:val="20"/>
-          <w:szCs w:val="20"/>
-        </w:rPr>
-        <w:tab/>
-      </w:r>
-      <w:r>
-        <w:rPr>
-          <w:b/>
-          <w:sz w:val="20"/>
-          <w:szCs w:val="20"/>
-        </w:rPr>
-        <w:tab/>
-      </w:r>
-      <w:r>
-        <w:rPr>
-          <w:i/>
-          <w:sz w:val="20"/>
-          <w:szCs w:val="20"/>
-        </w:rPr>
-        <w:t>Clinical Interpretation Intern</w:t>
-      </w:r>
-    </w:p>
-    <w:p>
-      <w:pPr>
-        <w:pStyle w:val="Standard"/>
-        <w:numPr>
-          <w:ilvl w:val="1"/>
-          <w:numId w:val="1"/>
-        </w:numPr>
-        <w:tabs>
-          <w:tab w:val="left" w:pos="360"/>
-          <w:tab w:val="left" w:pos="720"/>
-          <w:tab w:val="left" w:pos="1080"/>
-        </w:tabs>
-        <w:spacing w:line="240" w:lineRule="auto"/>
-        <w:ind w:right="1620"/>
-        <w:contextualSpacing/>
-        <w:rPr>
-          <w:sz w:val="20"/>
-          <w:szCs w:val="20"/>
-        </w:rPr>
-      </w:pPr>
-      <w:r>
-        <w:rPr>
-          <w:sz w:val="20"/>
-          <w:szCs w:val="20"/>
-        </w:rPr>
-        <w:t xml:space="preserve">Shadowed Spanish interpreters across multiple specialties </w:t>
-      </w:r>
-    </w:p>
-    <w:p>
-      <w:pPr>
-        <w:pStyle w:val="Standard"/>
-        <w:numPr>
-          <w:ilvl w:val="1"/>
-          <w:numId w:val="1"/>
-        </w:numPr>
-        <w:tabs>
-          <w:tab w:val="left" w:pos="360"/>
-          <w:tab w:val="left" w:pos="720"/>
-          <w:tab w:val="left" w:pos="1080"/>
-        </w:tabs>
-        <w:spacing w:line="240" w:lineRule="auto"/>
-        <w:ind w:right="1620"/>
-        <w:contextualSpacing/>
-        <w:rPr>
-          <w:sz w:val="20"/>
-          <w:szCs w:val="20"/>
-        </w:rPr>
-      </w:pPr>
-      <w:r>
-        <w:rPr>
-          <w:sz w:val="20"/>
-          <w:szCs w:val="20"/>
-        </w:rPr>
-        <w:t>Actively involved myself in the interpreting process, learning both language and culture of the patients of different nationalities</w:t>
-      </w:r>
-    </w:p>
-    <w:p>
-      <w:pPr>
-        <w:pStyle w:val="Standard"/>
-        <w:numPr>
-          <w:ilvl w:val="1"/>
-          <w:numId w:val="1"/>
-        </w:numPr>
-        <w:tabs>
-          <w:tab w:val="left" w:pos="360"/>
-          <w:tab w:val="left" w:pos="720"/>
-          <w:tab w:val="left" w:pos="1080"/>
-        </w:tabs>
-        <w:spacing w:line="240" w:lineRule="auto"/>
-        <w:ind w:right="1620"/>
-        <w:contextualSpacing/>
-        <w:rPr>
-          <w:sz w:val="20"/>
-          <w:szCs w:val="20"/>
-        </w:rPr>
-      </w:pPr>
-      <w:r>
-        <w:rPr>
-          <w:sz w:val="20"/>
-          <w:szCs w:val="20"/>
-        </w:rPr>
-        <w:t>Observed multiple procedures across different specialties within cancer center</w:t>
-      </w:r>
-    </w:p>
-    <w:p>
-      <w:pPr>
-        <w:pStyle w:val="Standard"/>
-        <w:tabs>
-          <w:tab w:val="left" w:pos="360"/>
-          <w:tab w:val="left" w:pos="720"/>
-          <w:tab w:val="left" w:pos="1080"/>
-        </w:tabs>
-        <w:spacing w:line="240" w:lineRule="auto"/>
-        <w:contextualSpacing/>
-        <w:rPr>
-          <w:sz w:val="22"/>
-          <w:szCs w:val="22"/>
-        </w:rPr>
-      </w:pPr>
-    </w:p>
-    <w:p>
-      <w:pPr>
-        <w:pStyle w:val="Standard"/>
-        <w:tabs>
-          <w:tab w:val="left" w:pos="360"/>
-          <w:tab w:val="left" w:pos="720"/>
-          <w:tab w:val="left" w:pos="1080"/>
-          <w:tab w:val="right" w:pos="9990"/>
-        </w:tabs>
-        <w:spacing w:line="240" w:lineRule="auto"/>
-        <w:contextualSpacing/>
-        <w:rPr>
-          <w:sz w:val="22"/>
-          <w:szCs w:val="22"/>
-        </w:rPr>
-      </w:pPr>
-      <w:r>
-        <w:tab/>
-      </w:r>
-      <w:r>
-        <w:rPr>
-          <w:b/>
-          <w:bCs/>
-          <w:sz w:val="22"/>
-          <w:szCs w:val="22"/>
-        </w:rPr>
-        <w:t>Dallas</w:t>
-      </w:r>
-      <w:r>
-        <w:rPr>
-          <w:b/>
-          <w:bCs/>
-          <w:sz w:val="22"/>
-          <w:szCs w:val="22"/>
-        </w:rPr>
-        <w:t xml:space="preserve"> Area</w:t>
-      </w:r>
-      <w:r>
-        <w:rPr>
-          <w:b/>
-          <w:bCs/>
-          <w:sz w:val="22"/>
-          <w:szCs w:val="22"/>
-        </w:rPr>
-        <w:t xml:space="preserve"> </w:t>
-      </w:r>
-      <w:r>
-        <w:rPr>
-          <w:b/>
-          <w:bCs/>
-          <w:sz w:val="22"/>
-          <w:szCs w:val="22"/>
-        </w:rPr>
-        <w:t>Physician</w:t>
-      </w:r>
-      <w:r>
-        <w:rPr>
-          <w:b/>
-          <w:bCs/>
-          <w:sz w:val="22"/>
-          <w:szCs w:val="22"/>
-        </w:rPr>
-        <w:t xml:space="preserve"> Shadowing</w:t>
-      </w:r>
-      <w:r>
-        <w:rPr>
-          <w:b/>
-          <w:bCs/>
-          <w:sz w:val="22"/>
-          <w:szCs w:val="22"/>
-        </w:rPr>
-        <w:tab/>
-      </w:r>
-      <w:r>
-        <w:rPr>
-          <w:sz w:val="22"/>
-          <w:szCs w:val="22"/>
-        </w:rPr>
-        <w:t>Summer 2013</w:t>
-      </w:r>
-    </w:p>
-    <w:p>
-      <w:pPr>
-        <w:pStyle w:val="Standard"/>
-        <w:tabs>
-          <w:tab w:val="left" w:pos="360"/>
-          <w:tab w:val="left" w:pos="720"/>
-          <w:tab w:val="left" w:pos="1080"/>
-          <w:tab w:val="left" w:pos="3255"/>
-          <w:tab w:val="right" w:pos="9990"/>
-        </w:tabs>
-        <w:spacing w:line="240" w:lineRule="auto"/>
-        <w:contextualSpacing/>
-        <w:rPr>
-          <w:i/>
-          <w:sz w:val="20"/>
-          <w:szCs w:val="20"/>
-        </w:rPr>
-      </w:pPr>
-      <w:r>
-        <w:rPr>
-          <w:b/>
-          <w:sz w:val="20"/>
-          <w:szCs w:val="20"/>
-        </w:rPr>
-        <w:tab/>
-      </w:r>
-      <w:r>
-        <w:rPr>
-          <w:b/>
-          <w:sz w:val="20"/>
-          <w:szCs w:val="20"/>
-        </w:rPr>
-        <w:tab/>
-      </w:r>
-      <w:r>
-        <w:rPr>
-          <w:i/>
-          <w:sz w:val="20"/>
-          <w:szCs w:val="20"/>
-        </w:rPr>
-        <w:t>Student</w:t>
-      </w:r>
-      <w:r>
-        <w:rPr>
-          <w:i/>
-          <w:sz w:val="20"/>
-          <w:szCs w:val="20"/>
-        </w:rPr>
-        <w:t xml:space="preserve"> Shadow</w:t>
-      </w:r>
-      <w:r>
-        <w:rPr>
-          <w:sz w:val="20"/>
-          <w:szCs w:val="20"/>
-        </w:rPr>
-        <w:tab/>
-      </w:r>
-    </w:p>
-    <w:p>
-      <w:pPr>
-        <w:pStyle w:val="ListParagraph"/>
-        <w:numPr>
-          <w:ilvl w:val="1"/>
-          <w:numId w:val="1"/>
-        </w:numPr>
-        <w:spacing w:line="240" w:lineRule="auto"/>
-        <w:ind w:right="1620"/>
-        <w:contextualSpacing/>
-        <w:rPr>
-          <w:sz w:val="20"/>
-          <w:szCs w:val="20"/>
-        </w:rPr>
-      </w:pPr>
-      <w:r>
-        <w:rPr>
-          <w:sz w:val="20"/>
-          <w:szCs w:val="20"/>
-        </w:rPr>
-        <w:t xml:space="preserve">Shadowed </w:t>
-      </w:r>
-      <w:r>
-        <w:rPr>
-          <w:sz w:val="20"/>
-          <w:szCs w:val="20"/>
-        </w:rPr>
-        <w:t>an electrophysiologist, a pediatrician, and an outpatient oncologist in group and private practice settings</w:t>
-      </w:r>
-    </w:p>
-    <w:p>
-      <w:pPr>
-        <w:pStyle w:val="ListParagraph"/>
-        <w:numPr>
-          <w:ilvl w:val="1"/>
-          <w:numId w:val="1"/>
-        </w:numPr>
-        <w:spacing w:line="240" w:lineRule="auto"/>
-        <w:ind w:right="1620"/>
-        <w:contextualSpacing/>
-        <w:rPr>
-          <w:sz w:val="20"/>
-          <w:szCs w:val="20"/>
-        </w:rPr>
-      </w:pPr>
-      <w:r>
-        <w:rPr>
-          <w:sz w:val="20"/>
-          <w:szCs w:val="20"/>
-        </w:rPr>
-        <w:t xml:space="preserve">Gained broad knowledge in these specialties and </w:t>
-      </w:r>
-      <w:r>
-        <w:rPr>
-          <w:sz w:val="20"/>
-          <w:szCs w:val="20"/>
-        </w:rPr>
-        <w:t>solidified</w:t>
-      </w:r>
-      <w:r>
-        <w:rPr>
-          <w:sz w:val="20"/>
-          <w:szCs w:val="20"/>
-        </w:rPr>
-        <w:t xml:space="preserve"> resolve to study medicine</w:t>
-      </w:r>
-    </w:p>
-    <w:p>
-      <w:pPr>
-        <w:pStyle w:val="Standard"/>
-        <w:pBdr>
-          <w:bottom w:val="single" w:sz="6" w:space="1" w:color="auto"/>
-        </w:pBdr>
-        <w:tabs>
-          <w:tab w:val="left" w:pos="360"/>
-          <w:tab w:val="left" w:pos="720"/>
-          <w:tab w:val="left" w:pos="1080"/>
-        </w:tabs>
-        <w:spacing w:line="240" w:lineRule="auto"/>
-        <w:contextualSpacing/>
-        <w:rPr>
-          <w:b/>
-        </w:rPr>
-      </w:pPr>
-    </w:p>
-    <w:p>
-      <w:pPr>
-        <w:pStyle w:val="Standard"/>
-        <w:pBdr>
-          <w:bottom w:val="single" w:sz="6" w:space="1" w:color="auto"/>
-        </w:pBdr>
-        <w:tabs>
-          <w:tab w:val="left" w:pos="360"/>
-          <w:tab w:val="left" w:pos="720"/>
-          <w:tab w:val="left" w:pos="1080"/>
-        </w:tabs>
-        <w:spacing w:line="240" w:lineRule="auto"/>
-        <w:contextualSpacing/>
-        <w:rPr>
-          <w:b/>
-        </w:rPr>
-      </w:pPr>
-      <w:r>
-        <w:rPr>
-          <w:b/>
-        </w:rPr>
-        <w:t>COMMUNITY INVOLVEMENT</w:t>
-      </w:r>
-      <w:r>
-        <w:rPr>
-          <w:b/>
-        </w:rPr>
-        <w:t xml:space="preserve"> AND EXTRACURRICULARS</w:t>
-      </w:r>
-    </w:p>
-    <w:p>
-      <w:pPr>
-        <w:pStyle w:val="Standard"/>
-        <w:tabs>
-          <w:tab w:val="left" w:pos="360"/>
-          <w:tab w:val="left" w:pos="720"/>
-          <w:tab w:val="left" w:pos="1080"/>
-        </w:tabs>
-        <w:spacing w:line="240" w:lineRule="auto"/>
-        <w:contextualSpacing/>
-        <w:rPr>
-          <w:b/>
-          <w:sz w:val="22"/>
-          <w:szCs w:val="22"/>
-        </w:rPr>
-      </w:pPr>
-    </w:p>
-    <w:p>
-      <w:pPr>
-        <w:pStyle w:val="ListParagraph"/>
-        <w:tabs>
-          <w:tab w:val="left" w:pos="360"/>
-          <w:tab w:val="left" w:pos="720"/>
-          <w:tab w:val="left" w:pos="1080"/>
-          <w:tab w:val="right" w:pos="9990"/>
-        </w:tabs>
-        <w:spacing w:line="240" w:lineRule="auto"/>
-        <w:ind w:left="0"/>
-        <w:contextualSpacing/>
-        <w:rPr>
-          <w:sz w:val="22"/>
-          <w:szCs w:val="22"/>
-        </w:rPr>
-      </w:pPr>
-      <w:r>
-        <w:rPr>
-          <w:sz w:val="22"/>
-          <w:szCs w:val="22"/>
-        </w:rPr>
-        <w:tab/>
-      </w:r>
-      <w:r>
-        <w:rPr>
-          <w:b/>
-          <w:sz w:val="22"/>
-          <w:szCs w:val="22"/>
-        </w:rPr>
-        <w:t>Jones College Academic Fellows</w:t>
-      </w:r>
-      <w:r>
-        <w:rPr>
-          <w:b/>
-          <w:sz w:val="22"/>
-          <w:szCs w:val="22"/>
-        </w:rPr>
-        <w:tab/>
-      </w:r>
-      <w:r>
-        <w:rPr>
-          <w:bCs/>
-          <w:sz w:val="22"/>
-          <w:szCs w:val="22"/>
-        </w:rPr>
-        <w:t>2012-2014</w:t>
-      </w:r>
-    </w:p>
-    <w:p>
-      <w:pPr>
-        <w:pStyle w:val="ListParagraph"/>
-        <w:tabs>
-          <w:tab w:val="left" w:pos="360"/>
-          <w:tab w:val="left" w:pos="720"/>
-          <w:tab w:val="left" w:pos="1080"/>
-          <w:tab w:val="left" w:pos="3240"/>
-        </w:tabs>
-        <w:spacing w:line="240" w:lineRule="auto"/>
-        <w:ind w:left="0"/>
-        <w:contextualSpacing/>
-        <w:rPr>
-          <w:sz w:val="20"/>
-          <w:szCs w:val="20"/>
-        </w:rPr>
-      </w:pPr>
-      <w:r>
-        <w:rPr>
-          <w:b/>
-          <w:bCs/>
-          <w:sz w:val="20"/>
-          <w:szCs w:val="20"/>
-        </w:rPr>
-        <w:tab/>
-      </w:r>
-      <w:r>
-        <w:rPr>
-          <w:b/>
-          <w:bCs/>
-          <w:sz w:val="20"/>
-          <w:szCs w:val="20"/>
-        </w:rPr>
-        <w:tab/>
-      </w:r>
-      <w:r>
-        <w:rPr>
-          <w:bCs/>
-          <w:i/>
-          <w:sz w:val="20"/>
-          <w:szCs w:val="20"/>
-        </w:rPr>
-        <w:t>Academic Fellow</w:t>
+        <w:ind w:left="1440" w:right="1710"/>
+        <w:contextualSpacing/>
+        <w:rPr>
+          <w:sz w:val="20"/>
+          <w:szCs w:val="20"/>
+        </w:rPr>
+      </w:pPr>
+      <w:r>
+        <w:rPr>
+          <w:sz w:val="20"/>
+          <w:szCs w:val="20"/>
+        </w:rPr>
+        <w:t>Presented design criteria and updates to the class on a weekly basis</w:t>
       </w:r>
     </w:p>
     <w:p>
@@ -3354,40 +3349,19 @@
           <w:tab w:val="left" w:pos="1080"/>
         </w:tabs>
         <w:spacing w:line="240" w:lineRule="auto"/>
-        <w:ind w:left="1440" w:right="1620"/>
-        <w:contextualSpacing/>
-        <w:rPr>
-          <w:sz w:val="20"/>
-          <w:szCs w:val="20"/>
-        </w:rPr>
-      </w:pPr>
-      <w:r>
-        <w:rPr>
-          <w:sz w:val="20"/>
-          <w:szCs w:val="20"/>
-        </w:rPr>
-        <w:t>Planned</w:t>
-      </w:r>
-      <w:r>
-        <w:rPr>
-          <w:sz w:val="20"/>
-          <w:szCs w:val="20"/>
-        </w:rPr>
-        <w:t xml:space="preserve"> and advertised Q&amp;A</w:t>
-      </w:r>
-      <w:r>
-        <w:rPr>
-          <w:sz w:val="20"/>
-          <w:szCs w:val="20"/>
-        </w:rPr>
-        <w:t xml:space="preserve"> panels with graduate and medical</w:t>
-      </w:r>
-      <w:r>
-        <w:rPr>
-          <w:sz w:val="20"/>
-          <w:szCs w:val="20"/>
-        </w:rPr>
-        <w:t xml:space="preserve"> students</w:t>
+        <w:ind w:left="1440" w:right="1710"/>
+        <w:contextualSpacing/>
+        <w:rPr>
+          <w:sz w:val="20"/>
+          <w:szCs w:val="20"/>
+        </w:rPr>
+      </w:pPr>
+      <w:r>
+        <w:rPr>
+          <w:sz w:val="20"/>
+          <w:szCs w:val="20"/>
+        </w:rPr>
+        <w:t>Followed and mentored individual design teams for multiple projects</w:t>
       </w:r>
     </w:p>
     <w:p>
@@ -3403,26 +3377,138 @@
           <w:tab w:val="left" w:pos="1080"/>
         </w:tabs>
         <w:spacing w:line="240" w:lineRule="auto"/>
-        <w:ind w:left="1440" w:right="1620"/>
-        <w:contextualSpacing/>
-        <w:rPr>
-          <w:sz w:val="20"/>
-          <w:szCs w:val="20"/>
-        </w:rPr>
-      </w:pPr>
-      <w:r>
-        <w:rPr>
-          <w:sz w:val="20"/>
-          <w:szCs w:val="20"/>
-        </w:rPr>
-        <w:t>Tutored introductory physics and bioengineering courses</w:t>
-      </w:r>
-      <w:r>
-        <w:rPr>
-          <w:sz w:val="20"/>
-          <w:szCs w:val="20"/>
-        </w:rPr>
-        <w:t xml:space="preserve"> weekly with small groups</w:t>
+        <w:ind w:left="1440" w:right="1710"/>
+        <w:contextualSpacing/>
+        <w:rPr>
+          <w:sz w:val="20"/>
+          <w:szCs w:val="20"/>
+        </w:rPr>
+      </w:pPr>
+      <w:r>
+        <w:rPr>
+          <w:sz w:val="20"/>
+          <w:szCs w:val="20"/>
+        </w:rPr>
+        <w:t>Encouraged</w:t>
+      </w:r>
+      <w:r>
+        <w:rPr>
+          <w:sz w:val="20"/>
+          <w:szCs w:val="20"/>
+        </w:rPr>
+        <w:t xml:space="preserve"> </w:t>
+      </w:r>
+      <w:r>
+        <w:rPr>
+          <w:sz w:val="20"/>
+          <w:szCs w:val="20"/>
+        </w:rPr>
+        <w:t>enrollment in higher education</w:t>
+      </w:r>
+      <w:r>
+        <w:rPr>
+          <w:sz w:val="20"/>
+          <w:szCs w:val="20"/>
+        </w:rPr>
+        <w:t xml:space="preserve"> and engineering through conversation</w:t>
+      </w:r>
+    </w:p>
+    <w:p>
+      <w:pPr>
+        <w:pStyle w:val="Standard"/>
+        <w:tabs>
+          <w:tab w:val="left" w:pos="360"/>
+          <w:tab w:val="left" w:pos="720"/>
+          <w:tab w:val="left" w:pos="1080"/>
+        </w:tabs>
+        <w:spacing w:line="240" w:lineRule="auto"/>
+        <w:contextualSpacing/>
+        <w:rPr>
+          <w:sz w:val="22"/>
+          <w:szCs w:val="22"/>
+        </w:rPr>
+      </w:pPr>
+    </w:p>
+    <w:p>
+      <w:pPr>
+        <w:pStyle w:val="Standard"/>
+        <w:tabs>
+          <w:tab w:val="left" w:pos="360"/>
+          <w:tab w:val="left" w:pos="720"/>
+          <w:tab w:val="left" w:pos="1080"/>
+          <w:tab w:val="right" w:pos="9990"/>
+        </w:tabs>
+        <w:spacing w:line="240" w:lineRule="auto"/>
+        <w:contextualSpacing/>
+        <w:rPr>
+          <w:sz w:val="22"/>
+          <w:szCs w:val="22"/>
+        </w:rPr>
+      </w:pPr>
+      <w:r>
+        <w:rPr>
+          <w:sz w:val="22"/>
+          <w:szCs w:val="22"/>
+        </w:rPr>
+        <w:tab/>
+      </w:r>
+      <w:r>
+        <w:rPr>
+          <w:b/>
+          <w:sz w:val="22"/>
+          <w:szCs w:val="22"/>
+        </w:rPr>
+        <w:t>Engineers without Borders</w:t>
+      </w:r>
+      <w:r>
+        <w:rPr>
+          <w:b/>
+          <w:sz w:val="22"/>
+          <w:szCs w:val="22"/>
+        </w:rPr>
+        <w:tab/>
+      </w:r>
+      <w:r>
+        <w:rPr>
+          <w:sz w:val="22"/>
+          <w:szCs w:val="22"/>
+        </w:rPr>
+        <w:t>2010-2011</w:t>
+      </w:r>
+    </w:p>
+    <w:p>
+      <w:pPr>
+        <w:pStyle w:val="Standard"/>
+        <w:tabs>
+          <w:tab w:val="left" w:pos="360"/>
+          <w:tab w:val="left" w:pos="720"/>
+          <w:tab w:val="left" w:pos="1080"/>
+          <w:tab w:val="left" w:pos="3240"/>
+        </w:tabs>
+        <w:spacing w:line="240" w:lineRule="auto"/>
+        <w:contextualSpacing/>
+      </w:pPr>
+      <w:r>
+        <w:rPr>
+          <w:sz w:val="22"/>
+          <w:szCs w:val="22"/>
+        </w:rPr>
+        <w:tab/>
+      </w:r>
+      <w:r>
+        <w:rPr>
+          <w:sz w:val="22"/>
+          <w:szCs w:val="22"/>
+        </w:rPr>
+        <w:tab/>
+      </w:r>
+      <w:r>
+        <w:rPr>
+          <w:i/>
+          <w:sz w:val="20"/>
+          <w:szCs w:val="20"/>
+        </w:rPr>
+        <w:t>Nicaragua Team Engineer</w:t>
       </w:r>
     </w:p>
     <w:p>
@@ -3450,117 +3536,21 @@
           <w:sz w:val="20"/>
           <w:szCs w:val="20"/>
         </w:rPr>
-        <w:t>Coordinated and lead large group review discussions prior to major exams</w:t>
-      </w:r>
-    </w:p>
-    <w:p>
-      <w:pPr>
-        <w:pStyle w:val="Standard"/>
-        <w:tabs>
-          <w:tab w:val="left" w:pos="360"/>
-          <w:tab w:val="left" w:pos="720"/>
-          <w:tab w:val="left" w:pos="1080"/>
-        </w:tabs>
-        <w:spacing w:line="240" w:lineRule="auto"/>
-        <w:contextualSpacing/>
-        <w:rPr>
-          <w:b/>
-          <w:sz w:val="22"/>
-          <w:szCs w:val="22"/>
-        </w:rPr>
-      </w:pPr>
-    </w:p>
-    <w:p>
-      <w:pPr>
-        <w:pStyle w:val="ListParagraph"/>
-        <w:tabs>
-          <w:tab w:val="left" w:pos="360"/>
-          <w:tab w:val="left" w:pos="720"/>
-          <w:tab w:val="left" w:pos="1080"/>
-          <w:tab w:val="right" w:pos="9990"/>
-        </w:tabs>
-        <w:spacing w:line="240" w:lineRule="auto"/>
-        <w:ind w:left="0"/>
-        <w:contextualSpacing/>
-        <w:rPr>
-          <w:sz w:val="22"/>
-          <w:szCs w:val="22"/>
-        </w:rPr>
-      </w:pPr>
-      <w:r>
-        <w:rPr>
-          <w:sz w:val="22"/>
-          <w:szCs w:val="22"/>
-        </w:rPr>
-        <w:tab/>
-      </w:r>
-      <w:r>
-        <w:rPr>
-          <w:b/>
-          <w:bCs/>
-          <w:sz w:val="22"/>
-          <w:szCs w:val="22"/>
-        </w:rPr>
-        <w:t>Designing with Rice Engineers: Achievement through Mentorship</w:t>
-      </w:r>
-      <w:r>
-        <w:rPr>
-          <w:bCs/>
-          <w:sz w:val="22"/>
-          <w:szCs w:val="22"/>
-        </w:rPr>
-        <w:tab/>
-      </w:r>
-      <w:r>
-        <w:rPr>
-          <w:sz w:val="22"/>
-          <w:szCs w:val="22"/>
-        </w:rPr>
-        <w:t>2011-2013</w:t>
-      </w:r>
-    </w:p>
-    <w:p>
-      <w:pPr>
-        <w:pStyle w:val="ListParagraph"/>
-        <w:tabs>
-          <w:tab w:val="left" w:pos="360"/>
-          <w:tab w:val="left" w:pos="720"/>
-          <w:tab w:val="left" w:pos="1080"/>
-          <w:tab w:val="left" w:pos="3240"/>
-        </w:tabs>
-        <w:spacing w:line="240" w:lineRule="auto"/>
-        <w:ind w:left="0"/>
-        <w:contextualSpacing/>
-        <w:rPr>
-          <w:sz w:val="22"/>
-          <w:szCs w:val="22"/>
-        </w:rPr>
-      </w:pPr>
-      <w:r>
-        <w:rPr>
-          <w:b/>
-          <w:bCs/>
-          <w:sz w:val="22"/>
-          <w:szCs w:val="22"/>
-        </w:rPr>
-        <w:tab/>
-      </w:r>
-      <w:r>
-        <w:rPr>
-          <w:b/>
-          <w:bCs/>
-          <w:sz w:val="22"/>
-          <w:szCs w:val="22"/>
-        </w:rPr>
-        <w:tab/>
-      </w:r>
-      <w:r>
-        <w:rPr>
-          <w:i/>
-          <w:sz w:val="20"/>
-          <w:szCs w:val="20"/>
-        </w:rPr>
-        <w:t>Class Lead Mentor</w:t>
+        <w:t>Designed and documented a bridge with</w:t>
+      </w:r>
+      <w:r>
+        <w:rPr>
+          <w:sz w:val="20"/>
+          <w:szCs w:val="20"/>
+        </w:rPr>
+        <w:t xml:space="preserve"> Rice Engineers without Borders</w:t>
+      </w:r>
+      <w:r>
+        <w:rPr>
+          <w:sz w:val="20"/>
+          <w:szCs w:val="20"/>
+        </w:rPr>
+        <w:t xml:space="preserve"> teams</w:t>
       </w:r>
     </w:p>
     <w:p>
@@ -3576,19 +3566,19 @@
           <w:tab w:val="left" w:pos="1080"/>
         </w:tabs>
         <w:spacing w:line="240" w:lineRule="auto"/>
-        <w:ind w:left="1440" w:right="1710"/>
-        <w:contextualSpacing/>
-        <w:rPr>
-          <w:sz w:val="20"/>
-          <w:szCs w:val="20"/>
-        </w:rPr>
-      </w:pPr>
-      <w:r>
-        <w:rPr>
-          <w:sz w:val="20"/>
-          <w:szCs w:val="20"/>
-        </w:rPr>
-        <w:t>Coordinated 4 mentors and prepared material for class of 18 students in Stephen F. Austin High School weekly for specified design project</w:t>
+        <w:ind w:left="1440" w:right="1620"/>
+        <w:contextualSpacing/>
+        <w:rPr>
+          <w:sz w:val="20"/>
+          <w:szCs w:val="20"/>
+        </w:rPr>
+      </w:pPr>
+      <w:r>
+        <w:rPr>
+          <w:sz w:val="20"/>
+          <w:szCs w:val="20"/>
+        </w:rPr>
+        <w:t>Developed and translated user manuals to Spanish for use by local community</w:t>
       </w:r>
     </w:p>
     <w:p>
@@ -3602,209 +3592,7 @@
           <w:tab w:val="left" w:pos="360"/>
           <w:tab w:val="left" w:pos="720"/>
           <w:tab w:val="left" w:pos="1080"/>
-        </w:tabs>
-        <w:spacing w:line="240" w:lineRule="auto"/>
-        <w:ind w:left="1440" w:right="1710"/>
-        <w:contextualSpacing/>
-        <w:rPr>
-          <w:sz w:val="20"/>
-          <w:szCs w:val="20"/>
-        </w:rPr>
-      </w:pPr>
-      <w:r>
-        <w:rPr>
-          <w:sz w:val="20"/>
-          <w:szCs w:val="20"/>
-        </w:rPr>
-        <w:t>Presented design criteria and updates to the class on a weekly basis</w:t>
-      </w:r>
-    </w:p>
-    <w:p>
-      <w:pPr>
-        <w:pStyle w:val="ListParagraph"/>
-        <w:numPr>
-          <w:ilvl w:val="0"/>
-          <w:numId w:val="1"/>
-        </w:numPr>
-        <w:tabs>
-          <w:tab w:val="left" w:pos="360"/>
-          <w:tab w:val="left" w:pos="720"/>
-          <w:tab w:val="left" w:pos="1080"/>
-        </w:tabs>
-        <w:spacing w:line="240" w:lineRule="auto"/>
-        <w:ind w:left="1440" w:right="1710"/>
-        <w:contextualSpacing/>
-        <w:rPr>
-          <w:sz w:val="20"/>
-          <w:szCs w:val="20"/>
-        </w:rPr>
-      </w:pPr>
-      <w:r>
-        <w:rPr>
-          <w:sz w:val="20"/>
-          <w:szCs w:val="20"/>
-        </w:rPr>
-        <w:t>Followed and mentored individual design teams for multiple projects</w:t>
-      </w:r>
-    </w:p>
-    <w:p>
-      <w:pPr>
-        <w:pStyle w:val="ListParagraph"/>
-        <w:numPr>
-          <w:ilvl w:val="0"/>
-          <w:numId w:val="1"/>
-        </w:numPr>
-        <w:tabs>
-          <w:tab w:val="left" w:pos="360"/>
-          <w:tab w:val="left" w:pos="720"/>
-          <w:tab w:val="left" w:pos="1080"/>
-        </w:tabs>
-        <w:spacing w:line="240" w:lineRule="auto"/>
-        <w:ind w:left="1440" w:right="1710"/>
-        <w:contextualSpacing/>
-        <w:rPr>
-          <w:sz w:val="20"/>
-          <w:szCs w:val="20"/>
-        </w:rPr>
-      </w:pPr>
-      <w:r>
-        <w:rPr>
-          <w:sz w:val="20"/>
-          <w:szCs w:val="20"/>
-        </w:rPr>
-        <w:t>Encouraged</w:t>
-      </w:r>
-      <w:r>
-        <w:rPr>
-          <w:sz w:val="20"/>
-          <w:szCs w:val="20"/>
-        </w:rPr>
-        <w:t xml:space="preserve"> </w:t>
-      </w:r>
-      <w:r>
-        <w:rPr>
-          <w:sz w:val="20"/>
-          <w:szCs w:val="20"/>
-        </w:rPr>
-        <w:t>enrollment in higher education</w:t>
-      </w:r>
-      <w:r>
-        <w:rPr>
-          <w:sz w:val="20"/>
-          <w:szCs w:val="20"/>
-        </w:rPr>
-        <w:t xml:space="preserve"> and engineering through conversation</w:t>
-      </w:r>
-    </w:p>
-    <w:p>
-      <w:pPr>
-        <w:pStyle w:val="Standard"/>
-        <w:tabs>
-          <w:tab w:val="left" w:pos="360"/>
-          <w:tab w:val="left" w:pos="720"/>
-          <w:tab w:val="left" w:pos="1080"/>
-        </w:tabs>
-        <w:spacing w:line="240" w:lineRule="auto"/>
-        <w:contextualSpacing/>
-        <w:rPr>
-          <w:sz w:val="22"/>
-          <w:szCs w:val="22"/>
-        </w:rPr>
-      </w:pPr>
-    </w:p>
-    <w:p>
-      <w:pPr>
-        <w:pStyle w:val="Standard"/>
-        <w:tabs>
-          <w:tab w:val="left" w:pos="360"/>
-          <w:tab w:val="left" w:pos="720"/>
-          <w:tab w:val="left" w:pos="1080"/>
-          <w:tab w:val="right" w:pos="9990"/>
-        </w:tabs>
-        <w:spacing w:line="240" w:lineRule="auto"/>
-        <w:contextualSpacing/>
-        <w:rPr>
-          <w:sz w:val="22"/>
-          <w:szCs w:val="22"/>
-        </w:rPr>
-      </w:pPr>
-      <w:r>
-        <w:rPr>
-          <w:sz w:val="22"/>
-          <w:szCs w:val="22"/>
-        </w:rPr>
-        <w:tab/>
-      </w:r>
-      <w:r>
-        <w:rPr>
-          <w:b/>
-          <w:sz w:val="22"/>
-          <w:szCs w:val="22"/>
-        </w:rPr>
-        <w:t>Engineers without Borders</w:t>
-      </w:r>
-      <w:r>
-        <w:rPr>
-          <w:b/>
-          <w:sz w:val="22"/>
-          <w:szCs w:val="22"/>
-        </w:rPr>
-        <w:tab/>
-      </w:r>
-      <w:r>
-        <w:rPr>
-          <w:sz w:val="22"/>
-          <w:szCs w:val="22"/>
-        </w:rPr>
-        <w:t>2010-2011</w:t>
-      </w:r>
-    </w:p>
-    <w:p>
-      <w:pPr>
-        <w:pStyle w:val="Standard"/>
-        <w:tabs>
-          <w:tab w:val="left" w:pos="360"/>
-          <w:tab w:val="left" w:pos="720"/>
-          <w:tab w:val="left" w:pos="1080"/>
-          <w:tab w:val="left" w:pos="3240"/>
-        </w:tabs>
-        <w:spacing w:line="240" w:lineRule="auto"/>
-        <w:contextualSpacing/>
-      </w:pPr>
-      <w:r>
-        <w:rPr>
-          <w:sz w:val="22"/>
-          <w:szCs w:val="22"/>
-        </w:rPr>
-        <w:tab/>
-      </w:r>
-      <w:r>
-        <w:rPr>
-          <w:sz w:val="22"/>
-          <w:szCs w:val="22"/>
-        </w:rPr>
-        <w:tab/>
-      </w:r>
-      <w:r>
-        <w:rPr>
-          <w:i/>
-          <w:sz w:val="20"/>
-          <w:szCs w:val="20"/>
-        </w:rPr>
-        <w:t>Nicaragua Team Engineer</w:t>
-      </w:r>
-    </w:p>
-    <w:p>
-      <w:pPr>
-        <w:pStyle w:val="ListParagraph"/>
-        <w:numPr>
-          <w:ilvl w:val="0"/>
-          <w:numId w:val="1"/>
-        </w:numPr>
-        <w:tabs>
-          <w:tab w:val="left" w:pos="360"/>
-          <w:tab w:val="left" w:pos="720"/>
-          <w:tab w:val="left" w:pos="1080"/>
+          <w:tab w:val="left" w:pos="7110"/>
         </w:tabs>
         <w:spacing w:line="240" w:lineRule="auto"/>
         <w:ind w:left="1440" w:right="1620"/>
@@ -3819,77 +3607,6 @@
           <w:sz w:val="20"/>
           <w:szCs w:val="20"/>
         </w:rPr>
-        <w:t>Designed and documented a bridge with</w:t>
-      </w:r>
-      <w:r>
-        <w:rPr>
-          <w:sz w:val="20"/>
-          <w:szCs w:val="20"/>
-        </w:rPr>
-        <w:t xml:space="preserve"> Rice Engineers without Borders</w:t>
-      </w:r>
-      <w:r>
-        <w:rPr>
-          <w:sz w:val="20"/>
-          <w:szCs w:val="20"/>
-        </w:rPr>
-        <w:t xml:space="preserve"> teams</w:t>
-      </w:r>
-    </w:p>
-    <w:p>
-      <w:pPr>
-        <w:pStyle w:val="ListParagraph"/>
-        <w:numPr>
-          <w:ilvl w:val="0"/>
-          <w:numId w:val="1"/>
-        </w:numPr>
-        <w:tabs>
-          <w:tab w:val="left" w:pos="360"/>
-          <w:tab w:val="left" w:pos="720"/>
-          <w:tab w:val="left" w:pos="1080"/>
-        </w:tabs>
-        <w:spacing w:line="240" w:lineRule="auto"/>
-        <w:ind w:left="1440" w:right="1620"/>
-        <w:contextualSpacing/>
-        <w:rPr>
-          <w:sz w:val="20"/>
-          <w:szCs w:val="20"/>
-        </w:rPr>
-      </w:pPr>
-      <w:r>
-        <w:rPr>
-          <w:sz w:val="20"/>
-          <w:szCs w:val="20"/>
-        </w:rPr>
-        <w:t>Developed and translated user manuals to Spanish for use by local community</w:t>
-      </w:r>
-    </w:p>
-    <w:p>
-      <w:pPr>
-        <w:pStyle w:val="ListParagraph"/>
-        <w:numPr>
-          <w:ilvl w:val="0"/>
-          <w:numId w:val="1"/>
-        </w:numPr>
-        <w:tabs>
-          <w:tab w:val="left" w:pos="360"/>
-          <w:tab w:val="left" w:pos="720"/>
-          <w:tab w:val="left" w:pos="1080"/>
-          <w:tab w:val="left" w:pos="7110"/>
-        </w:tabs>
-        <w:spacing w:line="240" w:lineRule="auto"/>
-        <w:ind w:left="1440" w:right="1620"/>
-        <w:contextualSpacing/>
-        <w:rPr>
-          <w:sz w:val="20"/>
-          <w:szCs w:val="20"/>
-        </w:rPr>
-      </w:pPr>
-      <w:r>
-        <w:rPr>
-          <w:sz w:val="20"/>
-          <w:szCs w:val="20"/>
-        </w:rPr>
         <w:t>Traveled to and c</w:t>
       </w:r>
       <w:r>
@@ -3930,6 +3647,24 @@
           <w:szCs w:val="20"/>
         </w:rPr>
       </w:pPr>
+    </w:p>
+    <w:p>
+      <w:pPr>
+        <w:rPr>
+          <w:rFonts w:ascii="Times New Roman" w:eastAsia="Droid Sans Fallback" w:hAnsi="Times New Roman" w:cs="Times New Roman"/>
+          <w:b/>
+          <w:kern w:val="3"/>
+          <w:sz w:val="24"/>
+          <w:szCs w:val="24"/>
+          <w:lang w:eastAsia="zh-CN" w:bidi="hi-IN"/>
+        </w:rPr>
+      </w:pPr>
+      <w:r>
+        <w:rPr>
+          <w:b/>
+        </w:rPr>
+        <w:br w:type="page"/>
+      </w:r>
     </w:p>
     <w:p>
       <w:pPr>
@@ -3952,6 +3687,7 @@
         <w:rPr>
           <w:b/>
         </w:rPr>
+        <w:lastRenderedPageBreak/>
         <w:t>SKILLS</w:t>
       </w:r>
     </w:p>
@@ -4117,17 +3853,8 @@
           <w:sz w:val="22"/>
           <w:szCs w:val="22"/>
         </w:rPr>
-        <w:t xml:space="preserve">Word, Excel, PowerPoint, </w:t>
-      </w:r>
-      <w:proofErr w:type="spellStart"/>
-      <w:r>
-        <w:rPr>
-          <w:sz w:val="22"/>
-          <w:szCs w:val="22"/>
-        </w:rPr>
-        <w:t>LaTeX</w:t>
-      </w:r>
-      <w:proofErr w:type="spellEnd"/>
+        <w:t>Word, Excel, PowerPoint, LaTeX</w:t>
+      </w:r>
     </w:p>
     <w:p>
       <w:pPr>
@@ -4258,23 +3985,7 @@
           <w:sz w:val="22"/>
           <w:szCs w:val="22"/>
         </w:rPr>
-        <w:t xml:space="preserve">Certification in </w:t>
-      </w:r>
-      <w:proofErr w:type="spellStart"/>
-      <w:r>
-        <w:rPr>
-          <w:sz w:val="22"/>
-          <w:szCs w:val="22"/>
-        </w:rPr>
-        <w:t>EpicCare</w:t>
-      </w:r>
-      <w:proofErr w:type="spellEnd"/>
-      <w:r>
-        <w:rPr>
-          <w:sz w:val="22"/>
-          <w:szCs w:val="22"/>
-        </w:rPr>
-        <w:t xml:space="preserve"> Ambulatory</w:t>
+        <w:t>Certification in EpicCare Ambulatory</w:t>
       </w:r>
       <w:r>
         <w:rPr>

</xml_diff>